<commit_message>
modificaciones finales parte de Jhony
</commit_message>
<xml_diff>
--- a/Consultas/Quinta Consulta/Grafos - Equipo 1.docx
+++ b/Consultas/Quinta Consulta/Grafos - Equipo 1.docx
@@ -208,8 +208,18 @@
           <w:sz w:val="24"/>
           <w:szCs w:val="24"/>
         </w:rPr>
-        <w:t xml:space="preserve"> Baez</w:t>
-      </w:r>
+        <w:t xml:space="preserve"> </w:t>
+      </w:r>
+      <w:proofErr w:type="spellStart"/>
+      <w:r>
+        <w:rPr>
+          <w:rFonts w:ascii="Arial" w:eastAsia="Arial" w:hAnsi="Arial" w:cs="Arial"/>
+          <w:sz w:val="24"/>
+          <w:szCs w:val="24"/>
+        </w:rPr>
+        <w:t>Baez</w:t>
+      </w:r>
+      <w:proofErr w:type="spellEnd"/>
     </w:p>
     <w:p>
       <w:pPr>
@@ -1199,12 +1209,6 @@
               <w:tab w:val="left" w:pos="880"/>
               <w:tab w:val="right" w:leader="dot" w:pos="9395"/>
             </w:tabs>
-            <w:rPr>
-              <w:rFonts w:ascii="Arial" w:hAnsi="Arial" w:cs="Arial"/>
-              <w:noProof/>
-              <w:sz w:val="24"/>
-              <w:szCs w:val="24"/>
-            </w:rPr>
           </w:pPr>
           <w:r>
             <w:t xml:space="preserve">    </w:t>
@@ -1333,6 +1337,39 @@
             </w:rPr>
             <w:fldChar w:fldCharType="separate"/>
           </w:r>
+          <w:r>
+            <w:fldChar w:fldCharType="begin"/>
+          </w:r>
+          <w:r>
+            <w:instrText xml:space="preserve"> HYPERLINK \l "_Toc113805478" </w:instrText>
+          </w:r>
+          <w:r>
+            <w:fldChar w:fldCharType="separate"/>
+          </w:r>
+          <w:r>
+            <w:rPr>
+              <w:rFonts w:ascii="Arial" w:hAnsi="Arial" w:cs="Arial"/>
+              <w:sz w:val="24"/>
+              <w:szCs w:val="24"/>
+            </w:rPr>
+            <w:fldChar w:fldCharType="begin"/>
+          </w:r>
+          <w:r>
+            <w:rPr>
+              <w:rFonts w:ascii="Arial" w:hAnsi="Arial" w:cs="Arial"/>
+              <w:sz w:val="24"/>
+              <w:szCs w:val="24"/>
+            </w:rPr>
+            <w:instrText xml:space="preserve"> TOC \o "1-3" \h \z \u </w:instrText>
+          </w:r>
+          <w:r>
+            <w:rPr>
+              <w:rFonts w:ascii="Arial" w:hAnsi="Arial" w:cs="Arial"/>
+              <w:sz w:val="24"/>
+              <w:szCs w:val="24"/>
+            </w:rPr>
+            <w:fldChar w:fldCharType="separate"/>
+          </w:r>
         </w:p>
         <w:p>
           <w:pPr>
@@ -1399,7 +1436,7 @@
                 <w:sz w:val="24"/>
                 <w:szCs w:val="24"/>
               </w:rPr>
-              <w:t>Grafo de Cadena</w:t>
+              <w:t>Grafo Simple</w:t>
             </w:r>
             <w:r>
               <w:rPr>
@@ -1541,323 +1578,6 @@
                 <w:sz w:val="24"/>
                 <w:szCs w:val="24"/>
               </w:rPr>
-              <w:t>Multigrafos</w:t>
-            </w:r>
-            <w:r>
-              <w:rPr>
-                <w:rStyle w:val="Hipervnculo"/>
-                <w:rFonts w:ascii="Arial" w:eastAsia="Arial" w:hAnsi="Arial" w:cs="Arial"/>
-                <w:noProof/>
-                <w:sz w:val="24"/>
-                <w:szCs w:val="24"/>
-              </w:rPr>
-              <w:t>:</w:t>
-            </w:r>
-            <w:r>
-              <w:rPr>
-                <w:rFonts w:ascii="Arial" w:hAnsi="Arial" w:cs="Arial"/>
-                <w:noProof/>
-                <w:webHidden/>
-                <w:sz w:val="24"/>
-                <w:szCs w:val="24"/>
-              </w:rPr>
-              <w:tab/>
-            </w:r>
-            <w:r>
-              <w:rPr>
-                <w:rFonts w:ascii="Arial" w:hAnsi="Arial" w:cs="Arial"/>
-                <w:noProof/>
-                <w:webHidden/>
-                <w:sz w:val="24"/>
-                <w:szCs w:val="24"/>
-              </w:rPr>
-              <w:t>5</w:t>
-            </w:r>
-            <w:r>
-              <w:rPr>
-                <w:rFonts w:ascii="Arial" w:hAnsi="Arial" w:cs="Arial"/>
-                <w:noProof/>
-                <w:sz w:val="24"/>
-                <w:szCs w:val="24"/>
-              </w:rPr>
-              <w:t xml:space="preserve"> </w:t>
-            </w:r>
-          </w:hyperlink>
-          <w:r>
-            <w:rPr>
-              <w:rFonts w:ascii="Arial" w:hAnsi="Arial" w:cs="Arial"/>
-              <w:bCs/>
-              <w:sz w:val="24"/>
-              <w:szCs w:val="24"/>
-              <w:lang w:val="es-ES"/>
-            </w:rPr>
-            <w:fldChar w:fldCharType="end"/>
-          </w:r>
-          <w:r>
-            <w:rPr>
-              <w:rFonts w:ascii="Arial" w:hAnsi="Arial" w:cs="Arial"/>
-              <w:sz w:val="24"/>
-              <w:szCs w:val="24"/>
-            </w:rPr>
-            <w:fldChar w:fldCharType="begin"/>
-          </w:r>
-          <w:r>
-            <w:rPr>
-              <w:rFonts w:ascii="Arial" w:hAnsi="Arial" w:cs="Arial"/>
-              <w:sz w:val="24"/>
-              <w:szCs w:val="24"/>
-            </w:rPr>
-            <w:instrText xml:space="preserve"> TOC \o "1-3" \h \z \u </w:instrText>
-          </w:r>
-          <w:r>
-            <w:rPr>
-              <w:rFonts w:ascii="Arial" w:hAnsi="Arial" w:cs="Arial"/>
-              <w:sz w:val="24"/>
-              <w:szCs w:val="24"/>
-            </w:rPr>
-            <w:fldChar w:fldCharType="separate"/>
-          </w:r>
-          <w:r>
-            <w:fldChar w:fldCharType="begin"/>
-          </w:r>
-          <w:r>
-            <w:instrText xml:space="preserve"> HYPERLINK \l "_Toc113805478" </w:instrText>
-          </w:r>
-          <w:r>
-            <w:fldChar w:fldCharType="separate"/>
-          </w:r>
-          <w:r>
-            <w:rPr>
-              <w:rFonts w:ascii="Arial" w:hAnsi="Arial" w:cs="Arial"/>
-              <w:sz w:val="24"/>
-              <w:szCs w:val="24"/>
-            </w:rPr>
-            <w:fldChar w:fldCharType="begin"/>
-          </w:r>
-          <w:r>
-            <w:rPr>
-              <w:rFonts w:ascii="Arial" w:hAnsi="Arial" w:cs="Arial"/>
-              <w:sz w:val="24"/>
-              <w:szCs w:val="24"/>
-            </w:rPr>
-            <w:instrText xml:space="preserve"> TOC \o "1-3" \h \z \u </w:instrText>
-          </w:r>
-          <w:r>
-            <w:rPr>
-              <w:rFonts w:ascii="Arial" w:hAnsi="Arial" w:cs="Arial"/>
-              <w:sz w:val="24"/>
-              <w:szCs w:val="24"/>
-            </w:rPr>
-            <w:fldChar w:fldCharType="separate"/>
-          </w:r>
-        </w:p>
-        <w:p>
-          <w:pPr>
-            <w:pStyle w:val="TDC2"/>
-            <w:tabs>
-              <w:tab w:val="left" w:pos="880"/>
-              <w:tab w:val="right" w:leader="dot" w:pos="9395"/>
-            </w:tabs>
-            <w:rPr>
-              <w:rFonts w:ascii="Arial" w:hAnsi="Arial" w:cs="Arial"/>
-              <w:noProof/>
-              <w:sz w:val="24"/>
-              <w:szCs w:val="24"/>
-            </w:rPr>
-          </w:pPr>
-          <w:r>
-            <w:t xml:space="preserve">    </w:t>
-          </w:r>
-          <w:hyperlink w:anchor="_Toc113805478" w:history="1">
-            <w:r>
-              <w:rPr>
-                <w:rStyle w:val="Hipervnculo"/>
-                <w:rFonts w:ascii="Arial" w:eastAsia="Arial" w:hAnsi="Arial" w:cs="Arial"/>
-                <w:noProof/>
-                <w:sz w:val="24"/>
-                <w:szCs w:val="24"/>
-              </w:rPr>
-              <w:t>5.5</w:t>
-            </w:r>
-            <w:r>
-              <w:rPr>
-                <w:rStyle w:val="Hipervnculo"/>
-                <w:rFonts w:ascii="Arial" w:eastAsia="Arial" w:hAnsi="Arial" w:cs="Arial"/>
-                <w:noProof/>
-                <w:sz w:val="24"/>
-                <w:szCs w:val="24"/>
-              </w:rPr>
-              <w:t>.</w:t>
-            </w:r>
-            <w:r>
-              <w:rPr>
-                <w:rStyle w:val="Hipervnculo"/>
-                <w:rFonts w:ascii="Arial" w:eastAsia="Arial" w:hAnsi="Arial" w:cs="Arial"/>
-                <w:noProof/>
-                <w:sz w:val="24"/>
-                <w:szCs w:val="24"/>
-              </w:rPr>
-              <w:t xml:space="preserve"> </w:t>
-            </w:r>
-            <w:r>
-              <w:rPr>
-                <w:rFonts w:ascii="Arial" w:hAnsi="Arial" w:cs="Arial"/>
-                <w:noProof/>
-                <w:sz w:val="24"/>
-                <w:szCs w:val="24"/>
-              </w:rPr>
-              <w:t xml:space="preserve"> </w:t>
-            </w:r>
-            <w:r>
-              <w:rPr>
-                <w:rStyle w:val="Hipervnculo"/>
-                <w:rFonts w:ascii="Arial" w:eastAsia="Arial" w:hAnsi="Arial" w:cs="Arial"/>
-                <w:noProof/>
-                <w:sz w:val="24"/>
-                <w:szCs w:val="24"/>
-              </w:rPr>
-              <w:t>Grafo Simple</w:t>
-            </w:r>
-            <w:r>
-              <w:rPr>
-                <w:rStyle w:val="Hipervnculo"/>
-                <w:rFonts w:ascii="Arial" w:eastAsia="Arial" w:hAnsi="Arial" w:cs="Arial"/>
-                <w:noProof/>
-                <w:sz w:val="24"/>
-                <w:szCs w:val="24"/>
-              </w:rPr>
-              <w:t>:</w:t>
-            </w:r>
-            <w:r>
-              <w:rPr>
-                <w:rFonts w:ascii="Arial" w:hAnsi="Arial" w:cs="Arial"/>
-                <w:noProof/>
-                <w:webHidden/>
-                <w:sz w:val="24"/>
-                <w:szCs w:val="24"/>
-              </w:rPr>
-              <w:tab/>
-            </w:r>
-            <w:r>
-              <w:rPr>
-                <w:rFonts w:ascii="Arial" w:hAnsi="Arial" w:cs="Arial"/>
-                <w:noProof/>
-                <w:webHidden/>
-                <w:sz w:val="24"/>
-                <w:szCs w:val="24"/>
-              </w:rPr>
-              <w:t>5</w:t>
-            </w:r>
-            <w:r>
-              <w:rPr>
-                <w:rFonts w:ascii="Arial" w:hAnsi="Arial" w:cs="Arial"/>
-                <w:noProof/>
-                <w:sz w:val="24"/>
-                <w:szCs w:val="24"/>
-              </w:rPr>
-              <w:t xml:space="preserve"> </w:t>
-            </w:r>
-          </w:hyperlink>
-          <w:r>
-            <w:rPr>
-              <w:rFonts w:ascii="Arial" w:hAnsi="Arial" w:cs="Arial"/>
-              <w:bCs/>
-              <w:sz w:val="24"/>
-              <w:szCs w:val="24"/>
-              <w:lang w:val="es-ES"/>
-            </w:rPr>
-            <w:fldChar w:fldCharType="end"/>
-          </w:r>
-          <w:r>
-            <w:rPr>
-              <w:rFonts w:ascii="Arial" w:hAnsi="Arial" w:cs="Arial"/>
-              <w:sz w:val="24"/>
-              <w:szCs w:val="24"/>
-            </w:rPr>
-            <w:fldChar w:fldCharType="begin"/>
-          </w:r>
-          <w:r>
-            <w:rPr>
-              <w:rFonts w:ascii="Arial" w:hAnsi="Arial" w:cs="Arial"/>
-              <w:sz w:val="24"/>
-              <w:szCs w:val="24"/>
-            </w:rPr>
-            <w:instrText xml:space="preserve"> TOC \o "1-3" \h \z \u </w:instrText>
-          </w:r>
-          <w:r>
-            <w:rPr>
-              <w:rFonts w:ascii="Arial" w:hAnsi="Arial" w:cs="Arial"/>
-              <w:sz w:val="24"/>
-              <w:szCs w:val="24"/>
-            </w:rPr>
-            <w:fldChar w:fldCharType="separate"/>
-          </w:r>
-        </w:p>
-        <w:p>
-          <w:pPr>
-            <w:pStyle w:val="TDC2"/>
-            <w:tabs>
-              <w:tab w:val="left" w:pos="880"/>
-              <w:tab w:val="right" w:leader="dot" w:pos="9395"/>
-            </w:tabs>
-            <w:rPr>
-              <w:rFonts w:ascii="Arial" w:hAnsi="Arial" w:cs="Arial"/>
-              <w:noProof/>
-              <w:sz w:val="24"/>
-              <w:szCs w:val="24"/>
-            </w:rPr>
-          </w:pPr>
-          <w:r>
-            <w:t xml:space="preserve">    </w:t>
-          </w:r>
-          <w:hyperlink w:anchor="_Toc113805478" w:history="1">
-            <w:r>
-              <w:rPr>
-                <w:rStyle w:val="Hipervnculo"/>
-                <w:rFonts w:ascii="Arial" w:eastAsia="Arial" w:hAnsi="Arial" w:cs="Arial"/>
-                <w:noProof/>
-                <w:sz w:val="24"/>
-                <w:szCs w:val="24"/>
-              </w:rPr>
-              <w:t>5.6</w:t>
-            </w:r>
-            <w:r>
-              <w:rPr>
-                <w:rStyle w:val="Hipervnculo"/>
-                <w:rFonts w:ascii="Arial" w:eastAsia="Arial" w:hAnsi="Arial" w:cs="Arial"/>
-                <w:noProof/>
-                <w:sz w:val="24"/>
-                <w:szCs w:val="24"/>
-              </w:rPr>
-              <w:t>.</w:t>
-            </w:r>
-            <w:r>
-              <w:rPr>
-                <w:rStyle w:val="Hipervnculo"/>
-                <w:rFonts w:ascii="Arial" w:eastAsia="Arial" w:hAnsi="Arial" w:cs="Arial"/>
-                <w:noProof/>
-                <w:sz w:val="24"/>
-                <w:szCs w:val="24"/>
-              </w:rPr>
-              <w:t xml:space="preserve"> </w:t>
-            </w:r>
-            <w:r>
-              <w:rPr>
-                <w:rFonts w:ascii="Arial" w:hAnsi="Arial" w:cs="Arial"/>
-                <w:noProof/>
-                <w:sz w:val="24"/>
-                <w:szCs w:val="24"/>
-              </w:rPr>
-              <w:t xml:space="preserve"> </w:t>
-            </w:r>
-            <w:r>
-              <w:rPr>
-                <w:rStyle w:val="Hipervnculo"/>
-                <w:rFonts w:ascii="Arial" w:eastAsia="Arial" w:hAnsi="Arial" w:cs="Arial"/>
-                <w:noProof/>
-                <w:sz w:val="24"/>
-                <w:szCs w:val="24"/>
-              </w:rPr>
               <w:t>Grafo Completo</w:t>
             </w:r>
             <w:r>
@@ -1942,12 +1662,6 @@
               <w:tab w:val="left" w:pos="880"/>
               <w:tab w:val="right" w:leader="dot" w:pos="9395"/>
             </w:tabs>
-            <w:rPr>
-              <w:rFonts w:ascii="Arial" w:hAnsi="Arial" w:cs="Arial"/>
-              <w:noProof/>
-              <w:sz w:val="24"/>
-              <w:szCs w:val="24"/>
-            </w:rPr>
           </w:pPr>
           <w:r>
             <w:t xml:space="preserve">    </w:t>
@@ -1961,7 +1675,7 @@
                 <w:sz w:val="24"/>
                 <w:szCs w:val="24"/>
               </w:rPr>
-              <w:t>5.7</w:t>
+              <w:t>5.5</w:t>
             </w:r>
             <w:r>
               <w:rPr>
@@ -2080,148 +1794,6 @@
             </w:rPr>
             <w:fldChar w:fldCharType="end"/>
           </w:r>
-          <w:r>
-            <w:rPr>
-              <w:rFonts w:ascii="Arial" w:hAnsi="Arial" w:cs="Arial"/>
-              <w:sz w:val="24"/>
-              <w:szCs w:val="24"/>
-            </w:rPr>
-            <w:fldChar w:fldCharType="begin"/>
-          </w:r>
-          <w:r>
-            <w:rPr>
-              <w:rFonts w:ascii="Arial" w:hAnsi="Arial" w:cs="Arial"/>
-              <w:sz w:val="24"/>
-              <w:szCs w:val="24"/>
-            </w:rPr>
-            <w:instrText xml:space="preserve"> TOC \o "1-3" \h \z \u </w:instrText>
-          </w:r>
-          <w:r>
-            <w:rPr>
-              <w:rFonts w:ascii="Arial" w:hAnsi="Arial" w:cs="Arial"/>
-              <w:sz w:val="24"/>
-              <w:szCs w:val="24"/>
-            </w:rPr>
-            <w:fldChar w:fldCharType="separate"/>
-          </w:r>
-        </w:p>
-        <w:p>
-          <w:pPr>
-            <w:pStyle w:val="TDC2"/>
-            <w:tabs>
-              <w:tab w:val="left" w:pos="880"/>
-              <w:tab w:val="right" w:leader="dot" w:pos="9395"/>
-            </w:tabs>
-            <w:rPr>
-              <w:rFonts w:ascii="Arial" w:hAnsi="Arial" w:cs="Arial"/>
-              <w:noProof/>
-              <w:sz w:val="24"/>
-              <w:szCs w:val="24"/>
-            </w:rPr>
-          </w:pPr>
-          <w:r>
-            <w:t xml:space="preserve">    </w:t>
-          </w:r>
-          <w:hyperlink w:anchor="_Toc113805478" w:history="1">
-            <w:r>
-              <w:rPr>
-                <w:rStyle w:val="Hipervnculo"/>
-                <w:rFonts w:ascii="Arial" w:eastAsia="Arial" w:hAnsi="Arial" w:cs="Arial"/>
-                <w:noProof/>
-                <w:sz w:val="24"/>
-                <w:szCs w:val="24"/>
-              </w:rPr>
-              <w:t>5.8</w:t>
-            </w:r>
-            <w:r>
-              <w:rPr>
-                <w:rStyle w:val="Hipervnculo"/>
-                <w:rFonts w:ascii="Arial" w:eastAsia="Arial" w:hAnsi="Arial" w:cs="Arial"/>
-                <w:noProof/>
-                <w:sz w:val="24"/>
-                <w:szCs w:val="24"/>
-              </w:rPr>
-              <w:t>.</w:t>
-            </w:r>
-            <w:r>
-              <w:rPr>
-                <w:rStyle w:val="Hipervnculo"/>
-                <w:rFonts w:ascii="Arial" w:eastAsia="Arial" w:hAnsi="Arial" w:cs="Arial"/>
-                <w:noProof/>
-                <w:sz w:val="24"/>
-                <w:szCs w:val="24"/>
-              </w:rPr>
-              <w:t xml:space="preserve"> </w:t>
-            </w:r>
-            <w:r>
-              <w:rPr>
-                <w:rFonts w:ascii="Arial" w:hAnsi="Arial" w:cs="Arial"/>
-                <w:noProof/>
-                <w:sz w:val="24"/>
-                <w:szCs w:val="24"/>
-              </w:rPr>
-              <w:t xml:space="preserve"> </w:t>
-            </w:r>
-            <w:r>
-              <w:rPr>
-                <w:rStyle w:val="Hipervnculo"/>
-                <w:rFonts w:ascii="Arial" w:eastAsia="Arial" w:hAnsi="Arial" w:cs="Arial"/>
-                <w:noProof/>
-                <w:sz w:val="24"/>
-                <w:szCs w:val="24"/>
-              </w:rPr>
-              <w:t>Grafo Pesado</w:t>
-            </w:r>
-            <w:r>
-              <w:rPr>
-                <w:rStyle w:val="Hipervnculo"/>
-                <w:rFonts w:ascii="Arial" w:eastAsia="Arial" w:hAnsi="Arial" w:cs="Arial"/>
-                <w:noProof/>
-                <w:sz w:val="24"/>
-                <w:szCs w:val="24"/>
-              </w:rPr>
-              <w:t>:</w:t>
-            </w:r>
-            <w:r>
-              <w:rPr>
-                <w:rFonts w:ascii="Arial" w:hAnsi="Arial" w:cs="Arial"/>
-                <w:noProof/>
-                <w:webHidden/>
-                <w:sz w:val="24"/>
-                <w:szCs w:val="24"/>
-              </w:rPr>
-              <w:tab/>
-            </w:r>
-            <w:r>
-              <w:rPr>
-                <w:rFonts w:ascii="Arial" w:hAnsi="Arial" w:cs="Arial"/>
-                <w:noProof/>
-                <w:webHidden/>
-                <w:sz w:val="24"/>
-                <w:szCs w:val="24"/>
-              </w:rPr>
-              <w:t>5</w:t>
-            </w:r>
-            <w:r>
-              <w:rPr>
-                <w:rFonts w:ascii="Arial" w:hAnsi="Arial" w:cs="Arial"/>
-                <w:noProof/>
-                <w:sz w:val="24"/>
-                <w:szCs w:val="24"/>
-              </w:rPr>
-              <w:t xml:space="preserve"> </w:t>
-            </w:r>
-          </w:hyperlink>
-          <w:r>
-            <w:rPr>
-              <w:rFonts w:ascii="Arial" w:hAnsi="Arial" w:cs="Arial"/>
-              <w:bCs/>
-              <w:sz w:val="24"/>
-              <w:szCs w:val="24"/>
-              <w:lang w:val="es-ES"/>
-            </w:rPr>
-            <w:fldChar w:fldCharType="end"/>
-          </w:r>
           <w:hyperlink w:anchor="_Toc113805478" w:history="1">
             <w:r>
               <w:rPr>
@@ -2403,6 +1975,39 @@
         <w:jc w:val="center"/>
         <w:rPr>
           <w:rFonts w:ascii="Arial" w:eastAsia="Arial" w:hAnsi="Arial" w:cs="Arial"/>
+          <w:sz w:val="24"/>
+          <w:szCs w:val="24"/>
+        </w:rPr>
+      </w:pPr>
+    </w:p>
+    <w:p>
+      <w:pPr>
+        <w:spacing w:line="240" w:lineRule="auto"/>
+        <w:jc w:val="center"/>
+        <w:rPr>
+          <w:rFonts w:ascii="Arial" w:eastAsia="Arial" w:hAnsi="Arial" w:cs="Arial"/>
+          <w:sz w:val="24"/>
+          <w:szCs w:val="24"/>
+        </w:rPr>
+      </w:pPr>
+    </w:p>
+    <w:p>
+      <w:pPr>
+        <w:spacing w:line="240" w:lineRule="auto"/>
+        <w:jc w:val="center"/>
+        <w:rPr>
+          <w:rFonts w:ascii="Arial" w:eastAsia="Arial" w:hAnsi="Arial" w:cs="Arial"/>
+          <w:sz w:val="24"/>
+          <w:szCs w:val="24"/>
+        </w:rPr>
+      </w:pPr>
+    </w:p>
+    <w:p>
+      <w:pPr>
+        <w:spacing w:line="240" w:lineRule="auto"/>
+        <w:jc w:val="center"/>
+        <w:rPr>
+          <w:rFonts w:ascii="Arial" w:eastAsia="Arial" w:hAnsi="Arial" w:cs="Arial"/>
           <w:b/>
           <w:sz w:val="24"/>
           <w:szCs w:val="24"/>
@@ -2444,8 +2049,6 @@
         </w:rPr>
         <w:t>:</w:t>
       </w:r>
-      <w:bookmarkStart w:id="0" w:name="_GoBack"/>
-      <w:bookmarkEnd w:id="0"/>
     </w:p>
     <w:p>
       <w:pPr>
@@ -9380,14 +8983,118 @@
           <w:between w:val="nil"/>
         </w:pBdr>
         <w:spacing w:after="0" w:line="240" w:lineRule="auto"/>
-        <w:ind w:left="1224"/>
-        <w:jc w:val="both"/>
-        <w:rPr>
-          <w:rFonts w:ascii="Arial" w:eastAsia="Arial" w:hAnsi="Arial" w:cs="Arial"/>
-          <w:sz w:val="24"/>
-          <w:szCs w:val="24"/>
-        </w:rPr>
-      </w:pPr>
+        <w:ind w:left="792"/>
+        <w:jc w:val="both"/>
+        <w:rPr>
+          <w:rFonts w:ascii="Arial" w:eastAsia="Arial" w:hAnsi="Arial" w:cs="Arial"/>
+          <w:b/>
+          <w:sz w:val="24"/>
+          <w:szCs w:val="24"/>
+        </w:rPr>
+      </w:pPr>
+    </w:p>
+    <w:p>
+      <w:pPr>
+        <w:pStyle w:val="Prrafodelista"/>
+        <w:numPr>
+          <w:ilvl w:val="1"/>
+          <w:numId w:val="1"/>
+        </w:numPr>
+        <w:pBdr>
+          <w:top w:val="nil"/>
+          <w:left w:val="nil"/>
+          <w:bottom w:val="nil"/>
+          <w:right w:val="nil"/>
+          <w:between w:val="nil"/>
+        </w:pBdr>
+        <w:spacing w:after="0" w:line="240" w:lineRule="auto"/>
+        <w:jc w:val="both"/>
+        <w:rPr>
+          <w:rFonts w:ascii="Arial" w:eastAsia="Arial" w:hAnsi="Arial" w:cs="Arial"/>
+          <w:b/>
+          <w:sz w:val="24"/>
+          <w:szCs w:val="24"/>
+        </w:rPr>
+      </w:pPr>
+      <w:r>
+        <w:rPr>
+          <w:rFonts w:ascii="Arial" w:eastAsia="Arial" w:hAnsi="Arial" w:cs="Arial"/>
+          <w:b/>
+          <w:sz w:val="24"/>
+          <w:szCs w:val="24"/>
+        </w:rPr>
+        <w:t xml:space="preserve">Grafo </w:t>
+      </w:r>
+      <w:r>
+        <w:rPr>
+          <w:rFonts w:ascii="Arial" w:eastAsia="Arial" w:hAnsi="Arial" w:cs="Arial"/>
+          <w:b/>
+          <w:sz w:val="24"/>
+          <w:szCs w:val="24"/>
+        </w:rPr>
+        <w:t>bipartito</w:t>
+      </w:r>
+      <w:r>
+        <w:rPr>
+          <w:rFonts w:ascii="Arial" w:eastAsia="Arial" w:hAnsi="Arial" w:cs="Arial"/>
+          <w:b/>
+          <w:sz w:val="24"/>
+          <w:szCs w:val="24"/>
+        </w:rPr>
+        <w:t>:</w:t>
+      </w:r>
+    </w:p>
+    <w:p>
+      <w:pPr>
+        <w:pStyle w:val="Prrafodelista"/>
+        <w:pBdr>
+          <w:top w:val="nil"/>
+          <w:left w:val="nil"/>
+          <w:bottom w:val="nil"/>
+          <w:right w:val="nil"/>
+          <w:between w:val="nil"/>
+        </w:pBdr>
+        <w:spacing w:after="0" w:line="240" w:lineRule="auto"/>
+        <w:ind w:left="360"/>
+        <w:jc w:val="both"/>
+        <w:rPr>
+          <w:rFonts w:ascii="Arial" w:eastAsia="Arial" w:hAnsi="Arial" w:cs="Arial"/>
+          <w:b/>
+          <w:sz w:val="24"/>
+          <w:szCs w:val="24"/>
+        </w:rPr>
+      </w:pPr>
+    </w:p>
+    <w:p>
+      <w:pPr>
+        <w:pStyle w:val="Prrafodelista"/>
+        <w:numPr>
+          <w:ilvl w:val="2"/>
+          <w:numId w:val="1"/>
+        </w:numPr>
+        <w:pBdr>
+          <w:top w:val="nil"/>
+          <w:left w:val="nil"/>
+          <w:bottom w:val="nil"/>
+          <w:right w:val="nil"/>
+          <w:between w:val="nil"/>
+        </w:pBdr>
+        <w:spacing w:after="0" w:line="240" w:lineRule="auto"/>
+        <w:jc w:val="both"/>
+        <w:rPr>
+          <w:rFonts w:ascii="Arial" w:eastAsia="Arial" w:hAnsi="Arial" w:cs="Arial"/>
+          <w:sz w:val="24"/>
+          <w:szCs w:val="24"/>
+        </w:rPr>
+      </w:pPr>
+      <w:r>
+        <w:rPr>
+          <w:rFonts w:ascii="Arial" w:eastAsia="Arial" w:hAnsi="Arial" w:cs="Arial"/>
+          <w:sz w:val="24"/>
+          <w:szCs w:val="24"/>
+        </w:rPr>
+        <w:t>Primera definición:</w:t>
+      </w:r>
     </w:p>
     <w:p>
       <w:pPr>
@@ -9413,6 +9120,55 @@
     <w:p>
       <w:pPr>
         <w:pStyle w:val="Prrafodelista"/>
+        <w:numPr>
+          <w:ilvl w:val="2"/>
+          <w:numId w:val="1"/>
+        </w:numPr>
+        <w:pBdr>
+          <w:top w:val="nil"/>
+          <w:left w:val="nil"/>
+          <w:bottom w:val="nil"/>
+          <w:right w:val="nil"/>
+          <w:between w:val="nil"/>
+        </w:pBdr>
+        <w:spacing w:after="0" w:line="240" w:lineRule="auto"/>
+        <w:jc w:val="both"/>
+        <w:rPr>
+          <w:rFonts w:ascii="Arial" w:eastAsia="Arial" w:hAnsi="Arial" w:cs="Arial"/>
+          <w:sz w:val="24"/>
+          <w:szCs w:val="24"/>
+        </w:rPr>
+      </w:pPr>
+      <w:r>
+        <w:rPr>
+          <w:rFonts w:ascii="Arial" w:eastAsia="Arial" w:hAnsi="Arial" w:cs="Arial"/>
+          <w:sz w:val="24"/>
+          <w:szCs w:val="24"/>
+        </w:rPr>
+        <w:t xml:space="preserve">Segunda </w:t>
+      </w:r>
+      <w:r>
+        <w:rPr>
+          <w:rFonts w:ascii="Arial" w:eastAsia="Arial" w:hAnsi="Arial" w:cs="Arial"/>
+          <w:sz w:val="24"/>
+          <w:szCs w:val="24"/>
+        </w:rPr>
+        <w:t>definición:</w:t>
+      </w:r>
+    </w:p>
+    <w:p>
+      <w:pPr>
+        <w:pStyle w:val="Prrafodelista"/>
+        <w:rPr>
+          <w:rFonts w:ascii="Arial" w:eastAsia="Arial" w:hAnsi="Arial" w:cs="Arial"/>
+          <w:sz w:val="24"/>
+          <w:szCs w:val="24"/>
+        </w:rPr>
+      </w:pPr>
+    </w:p>
+    <w:p>
+      <w:pPr>
+        <w:pStyle w:val="Prrafodelista"/>
         <w:pBdr>
           <w:top w:val="nil"/>
           <w:left w:val="nil"/>
@@ -9425,11 +9181,589 @@
         <w:jc w:val="both"/>
         <w:rPr>
           <w:rFonts w:ascii="Arial" w:eastAsia="Arial" w:hAnsi="Arial" w:cs="Arial"/>
-          <w:b/>
-          <w:sz w:val="24"/>
-          <w:szCs w:val="24"/>
-        </w:rPr>
-      </w:pPr>
+          <w:sz w:val="24"/>
+          <w:szCs w:val="24"/>
+        </w:rPr>
+      </w:pPr>
+      <w:r>
+        <w:rPr>
+          <w:rFonts w:ascii="Arial" w:eastAsia="Arial" w:hAnsi="Arial" w:cs="Arial"/>
+          <w:sz w:val="24"/>
+          <w:szCs w:val="24"/>
+        </w:rPr>
+        <w:t xml:space="preserve">Sean m y n enteros positivos. Un grafo completo bipartito de vértices (m, n), que </w:t>
+      </w:r>
+    </w:p>
+    <w:p>
+      <w:pPr>
+        <w:pStyle w:val="Prrafodelista"/>
+        <w:pBdr>
+          <w:top w:val="nil"/>
+          <w:left w:val="nil"/>
+          <w:bottom w:val="nil"/>
+          <w:right w:val="nil"/>
+          <w:between w:val="nil"/>
+        </w:pBdr>
+        <w:spacing w:before="240" w:after="0" w:line="240" w:lineRule="auto"/>
+        <w:ind w:left="792"/>
+        <w:jc w:val="both"/>
+        <w:rPr>
+          <w:rFonts w:ascii="Arial" w:eastAsia="Arial" w:hAnsi="Arial" w:cs="Arial"/>
+          <w:sz w:val="24"/>
+          <w:szCs w:val="24"/>
+        </w:rPr>
+      </w:pPr>
+      <w:r>
+        <w:rPr>
+          <w:rFonts w:ascii="Arial" w:eastAsia="Arial" w:hAnsi="Arial" w:cs="Arial"/>
+          <w:sz w:val="24"/>
+          <w:szCs w:val="24"/>
+        </w:rPr>
+        <w:lastRenderedPageBreak/>
+        <w:t>se denot</w:t>
+      </w:r>
+      <w:r>
+        <w:rPr>
+          <w:rFonts w:ascii="Arial" w:eastAsia="Arial" w:hAnsi="Arial" w:cs="Arial"/>
+          <w:sz w:val="24"/>
+          <w:szCs w:val="24"/>
+        </w:rPr>
+        <w:t xml:space="preserve">a por </w:t>
+      </w:r>
+      <w:proofErr w:type="spellStart"/>
+      <w:r>
+        <w:rPr>
+          <w:rFonts w:ascii="Arial" w:eastAsia="Arial" w:hAnsi="Arial" w:cs="Arial"/>
+          <w:sz w:val="24"/>
+          <w:szCs w:val="24"/>
+        </w:rPr>
+        <w:t>K</w:t>
+      </w:r>
+      <w:r>
+        <w:rPr>
+          <w:rFonts w:ascii="Arial" w:eastAsia="Arial" w:hAnsi="Arial" w:cs="Arial"/>
+          <w:sz w:val="24"/>
+          <w:szCs w:val="24"/>
+          <w:vertAlign w:val="subscript"/>
+        </w:rPr>
+        <w:t>m,n</w:t>
+      </w:r>
+      <w:proofErr w:type="spellEnd"/>
+      <w:r>
+        <w:rPr>
+          <w:rFonts w:ascii="Arial" w:eastAsia="Arial" w:hAnsi="Arial" w:cs="Arial"/>
+          <w:sz w:val="24"/>
+          <w:szCs w:val="24"/>
+        </w:rPr>
+        <w:t>, es un grafo s</w:t>
+      </w:r>
+      <w:r>
+        <w:rPr>
+          <w:rFonts w:ascii="Arial" w:eastAsia="Arial" w:hAnsi="Arial" w:cs="Arial"/>
+          <w:sz w:val="24"/>
+          <w:szCs w:val="24"/>
+        </w:rPr>
+        <w:t>imple con vértices distintos v</w:t>
+      </w:r>
+      <w:r>
+        <w:rPr>
+          <w:rFonts w:ascii="Arial" w:eastAsia="Arial" w:hAnsi="Arial" w:cs="Arial"/>
+          <w:sz w:val="24"/>
+          <w:szCs w:val="24"/>
+          <w:vertAlign w:val="subscript"/>
+        </w:rPr>
+        <w:t>1</w:t>
+      </w:r>
+      <w:r>
+        <w:rPr>
+          <w:rFonts w:ascii="Arial" w:eastAsia="Arial" w:hAnsi="Arial" w:cs="Arial"/>
+          <w:sz w:val="24"/>
+          <w:szCs w:val="24"/>
+        </w:rPr>
+        <w:t>, v</w:t>
+      </w:r>
+      <w:r>
+        <w:rPr>
+          <w:rFonts w:ascii="Arial" w:eastAsia="Arial" w:hAnsi="Arial" w:cs="Arial"/>
+          <w:sz w:val="24"/>
+          <w:szCs w:val="24"/>
+          <w:vertAlign w:val="subscript"/>
+        </w:rPr>
+        <w:t>2</w:t>
+      </w:r>
+      <w:r>
+        <w:rPr>
+          <w:rFonts w:ascii="Arial" w:eastAsia="Arial" w:hAnsi="Arial" w:cs="Arial"/>
+          <w:sz w:val="24"/>
+          <w:szCs w:val="24"/>
+        </w:rPr>
+        <w:t xml:space="preserve">,…, </w:t>
+      </w:r>
+      <w:proofErr w:type="spellStart"/>
+      <w:r>
+        <w:rPr>
+          <w:rFonts w:ascii="Arial" w:eastAsia="Arial" w:hAnsi="Arial" w:cs="Arial"/>
+          <w:sz w:val="24"/>
+          <w:szCs w:val="24"/>
+        </w:rPr>
+        <w:t>v</w:t>
+      </w:r>
+      <w:r>
+        <w:rPr>
+          <w:rFonts w:ascii="Arial" w:eastAsia="Arial" w:hAnsi="Arial" w:cs="Arial"/>
+          <w:sz w:val="24"/>
+          <w:szCs w:val="24"/>
+          <w:vertAlign w:val="subscript"/>
+        </w:rPr>
+        <w:t>m</w:t>
+      </w:r>
+      <w:proofErr w:type="spellEnd"/>
+      <w:r>
+        <w:rPr>
+          <w:rFonts w:ascii="Arial" w:eastAsia="Arial" w:hAnsi="Arial" w:cs="Arial"/>
+          <w:sz w:val="24"/>
+          <w:szCs w:val="24"/>
+        </w:rPr>
+        <w:t xml:space="preserve"> y w</w:t>
+      </w:r>
+      <w:r>
+        <w:rPr>
+          <w:rFonts w:ascii="Arial" w:eastAsia="Arial" w:hAnsi="Arial" w:cs="Arial"/>
+          <w:sz w:val="24"/>
+          <w:szCs w:val="24"/>
+          <w:vertAlign w:val="subscript"/>
+        </w:rPr>
+        <w:t>1</w:t>
+      </w:r>
+      <w:r>
+        <w:rPr>
+          <w:rFonts w:ascii="Arial" w:eastAsia="Arial" w:hAnsi="Arial" w:cs="Arial"/>
+          <w:sz w:val="24"/>
+          <w:szCs w:val="24"/>
+        </w:rPr>
+        <w:t>, w</w:t>
+      </w:r>
+      <w:r>
+        <w:rPr>
+          <w:rFonts w:ascii="Arial" w:eastAsia="Arial" w:hAnsi="Arial" w:cs="Arial"/>
+          <w:sz w:val="24"/>
+          <w:szCs w:val="24"/>
+          <w:vertAlign w:val="subscript"/>
+        </w:rPr>
+        <w:t>2</w:t>
+      </w:r>
+      <w:r>
+        <w:rPr>
+          <w:rFonts w:ascii="Arial" w:eastAsia="Arial" w:hAnsi="Arial" w:cs="Arial"/>
+          <w:sz w:val="24"/>
+          <w:szCs w:val="24"/>
+        </w:rPr>
+        <w:t>,</w:t>
+      </w:r>
+      <w:r>
+        <w:rPr>
+          <w:rFonts w:ascii="Arial" w:eastAsia="Arial" w:hAnsi="Arial" w:cs="Arial"/>
+          <w:sz w:val="24"/>
+          <w:szCs w:val="24"/>
+        </w:rPr>
+        <w:t xml:space="preserve">…, </w:t>
+      </w:r>
+      <w:proofErr w:type="spellStart"/>
+      <w:r>
+        <w:rPr>
+          <w:rFonts w:ascii="Arial" w:eastAsia="Arial" w:hAnsi="Arial" w:cs="Arial"/>
+          <w:sz w:val="24"/>
+          <w:szCs w:val="24"/>
+        </w:rPr>
+        <w:t>w</w:t>
+      </w:r>
+      <w:r>
+        <w:rPr>
+          <w:rFonts w:ascii="Arial" w:eastAsia="Arial" w:hAnsi="Arial" w:cs="Arial"/>
+          <w:sz w:val="24"/>
+          <w:szCs w:val="24"/>
+          <w:vertAlign w:val="subscript"/>
+        </w:rPr>
+        <w:t>n</w:t>
+      </w:r>
+      <w:proofErr w:type="spellEnd"/>
+      <w:r>
+        <w:rPr>
+          <w:rFonts w:ascii="Arial" w:eastAsia="Arial" w:hAnsi="Arial" w:cs="Arial"/>
+          <w:sz w:val="24"/>
+          <w:szCs w:val="24"/>
+        </w:rPr>
+        <w:t xml:space="preserve"> </w:t>
+      </w:r>
+      <w:r>
+        <w:rPr>
+          <w:rFonts w:ascii="Arial" w:eastAsia="Arial" w:hAnsi="Arial" w:cs="Arial"/>
+          <w:sz w:val="24"/>
+          <w:szCs w:val="24"/>
+        </w:rPr>
+        <w:t xml:space="preserve">que satisface las siguientes propiedades: Para </w:t>
+      </w:r>
+      <w:r>
+        <w:rPr>
+          <w:rFonts w:ascii="Arial" w:eastAsia="Arial" w:hAnsi="Arial" w:cs="Arial"/>
+          <w:sz w:val="24"/>
+          <w:szCs w:val="24"/>
+        </w:rPr>
+        <w:t>todos i, k = l, 2, . . . , m y para todos j, l =</w:t>
+      </w:r>
+      <w:r>
+        <w:rPr>
+          <w:rFonts w:ascii="Arial" w:eastAsia="Arial" w:hAnsi="Arial" w:cs="Arial"/>
+          <w:sz w:val="24"/>
+          <w:szCs w:val="24"/>
+        </w:rPr>
+        <w:t xml:space="preserve"> 1, 2, </w:t>
+      </w:r>
+      <w:r>
+        <w:rPr>
+          <w:rFonts w:ascii="Arial" w:eastAsia="Arial" w:hAnsi="Arial" w:cs="Arial"/>
+          <w:sz w:val="24"/>
+          <w:szCs w:val="24"/>
+        </w:rPr>
+        <w:t>…</w:t>
+      </w:r>
+      <w:r>
+        <w:rPr>
+          <w:rFonts w:ascii="Arial" w:eastAsia="Arial" w:hAnsi="Arial" w:cs="Arial"/>
+          <w:sz w:val="24"/>
+          <w:szCs w:val="24"/>
+        </w:rPr>
+        <w:t>, n:</w:t>
+      </w:r>
+      <w:r>
+        <w:rPr>
+          <w:rStyle w:val="Refdenotaalpie"/>
+          <w:rFonts w:ascii="Arial" w:eastAsia="Arial" w:hAnsi="Arial" w:cs="Arial"/>
+          <w:sz w:val="24"/>
+          <w:szCs w:val="24"/>
+        </w:rPr>
+        <w:footnoteReference w:id="16"/>
+      </w:r>
+    </w:p>
+    <w:p>
+      <w:pPr>
+        <w:pStyle w:val="Prrafodelista"/>
+        <w:pBdr>
+          <w:top w:val="nil"/>
+          <w:left w:val="nil"/>
+          <w:bottom w:val="nil"/>
+          <w:right w:val="nil"/>
+          <w:between w:val="nil"/>
+        </w:pBdr>
+        <w:spacing w:before="240" w:after="0" w:line="240" w:lineRule="auto"/>
+        <w:ind w:left="792"/>
+        <w:jc w:val="both"/>
+        <w:rPr>
+          <w:rFonts w:ascii="Arial" w:eastAsia="Arial" w:hAnsi="Arial" w:cs="Arial"/>
+          <w:sz w:val="24"/>
+          <w:szCs w:val="24"/>
+        </w:rPr>
+      </w:pPr>
+    </w:p>
+    <w:p>
+      <w:pPr>
+        <w:pStyle w:val="Prrafodelista"/>
+        <w:numPr>
+          <w:ilvl w:val="0"/>
+          <w:numId w:val="26"/>
+        </w:numPr>
+        <w:pBdr>
+          <w:top w:val="nil"/>
+          <w:left w:val="nil"/>
+          <w:bottom w:val="nil"/>
+          <w:right w:val="nil"/>
+          <w:between w:val="nil"/>
+        </w:pBdr>
+        <w:spacing w:after="0" w:line="240" w:lineRule="auto"/>
+        <w:jc w:val="both"/>
+        <w:rPr>
+          <w:rFonts w:ascii="Arial" w:eastAsia="Arial" w:hAnsi="Arial" w:cs="Arial"/>
+          <w:sz w:val="24"/>
+          <w:szCs w:val="24"/>
+        </w:rPr>
+      </w:pPr>
+      <w:r>
+        <w:rPr>
+          <w:rFonts w:ascii="Arial" w:eastAsia="Arial" w:hAnsi="Arial" w:cs="Arial"/>
+          <w:sz w:val="24"/>
+          <w:szCs w:val="24"/>
+        </w:rPr>
+        <w:t>Ha</w:t>
+      </w:r>
+      <w:r>
+        <w:rPr>
+          <w:rFonts w:ascii="Arial" w:eastAsia="Arial" w:hAnsi="Arial" w:cs="Arial"/>
+          <w:sz w:val="24"/>
+          <w:szCs w:val="24"/>
+        </w:rPr>
+        <w:t>y una arista de cada vértice v</w:t>
+      </w:r>
+      <w:r>
+        <w:rPr>
+          <w:rFonts w:ascii="Arial" w:eastAsia="Arial" w:hAnsi="Arial" w:cs="Arial"/>
+          <w:sz w:val="24"/>
+          <w:szCs w:val="24"/>
+          <w:vertAlign w:val="subscript"/>
+        </w:rPr>
+        <w:t>i</w:t>
+      </w:r>
+      <w:r>
+        <w:rPr>
+          <w:rFonts w:ascii="Arial" w:eastAsia="Arial" w:hAnsi="Arial" w:cs="Arial"/>
+          <w:sz w:val="24"/>
+          <w:szCs w:val="24"/>
+        </w:rPr>
+        <w:t xml:space="preserve">, a cada vértice </w:t>
+      </w:r>
+      <w:proofErr w:type="spellStart"/>
+      <w:r>
+        <w:rPr>
+          <w:rFonts w:ascii="Arial" w:eastAsia="Arial" w:hAnsi="Arial" w:cs="Arial"/>
+          <w:sz w:val="24"/>
+          <w:szCs w:val="24"/>
+        </w:rPr>
+        <w:t>w</w:t>
+      </w:r>
+      <w:r>
+        <w:rPr>
+          <w:rFonts w:ascii="Arial" w:eastAsia="Arial" w:hAnsi="Arial" w:cs="Arial"/>
+          <w:sz w:val="24"/>
+          <w:szCs w:val="24"/>
+          <w:vertAlign w:val="subscript"/>
+        </w:rPr>
+        <w:t>j</w:t>
+      </w:r>
+      <w:proofErr w:type="spellEnd"/>
+      <w:r>
+        <w:rPr>
+          <w:rFonts w:ascii="Arial" w:eastAsia="Arial" w:hAnsi="Arial" w:cs="Arial"/>
+          <w:sz w:val="24"/>
+          <w:szCs w:val="24"/>
+        </w:rPr>
+        <w:t xml:space="preserve">. </w:t>
+      </w:r>
+    </w:p>
+    <w:p>
+      <w:pPr>
+        <w:pStyle w:val="Prrafodelista"/>
+        <w:numPr>
+          <w:ilvl w:val="0"/>
+          <w:numId w:val="26"/>
+        </w:numPr>
+        <w:pBdr>
+          <w:top w:val="nil"/>
+          <w:left w:val="nil"/>
+          <w:bottom w:val="nil"/>
+          <w:right w:val="nil"/>
+          <w:between w:val="nil"/>
+        </w:pBdr>
+        <w:spacing w:after="0" w:line="240" w:lineRule="auto"/>
+        <w:jc w:val="both"/>
+        <w:rPr>
+          <w:rFonts w:ascii="Arial" w:eastAsia="Arial" w:hAnsi="Arial" w:cs="Arial"/>
+          <w:sz w:val="24"/>
+          <w:szCs w:val="24"/>
+        </w:rPr>
+      </w:pPr>
+      <w:r>
+        <w:rPr>
+          <w:rFonts w:ascii="Arial" w:eastAsia="Arial" w:hAnsi="Arial" w:cs="Arial"/>
+          <w:sz w:val="24"/>
+          <w:szCs w:val="24"/>
+        </w:rPr>
+        <w:t>No hay</w:t>
+      </w:r>
+      <w:r>
+        <w:rPr>
+          <w:rFonts w:ascii="Arial" w:eastAsia="Arial" w:hAnsi="Arial" w:cs="Arial"/>
+          <w:sz w:val="24"/>
+          <w:szCs w:val="24"/>
+        </w:rPr>
+        <w:t xml:space="preserve"> arista de cualquier vértice v</w:t>
+      </w:r>
+      <w:r>
+        <w:rPr>
+          <w:rFonts w:ascii="Arial" w:eastAsia="Arial" w:hAnsi="Arial" w:cs="Arial"/>
+          <w:sz w:val="24"/>
+          <w:szCs w:val="24"/>
+          <w:vertAlign w:val="subscript"/>
+        </w:rPr>
+        <w:t>i</w:t>
+      </w:r>
+      <w:r>
+        <w:rPr>
+          <w:rFonts w:ascii="Arial" w:eastAsia="Arial" w:hAnsi="Arial" w:cs="Arial"/>
+          <w:sz w:val="24"/>
+          <w:szCs w:val="24"/>
+        </w:rPr>
+        <w:t xml:space="preserve"> </w:t>
+      </w:r>
+      <w:r>
+        <w:rPr>
+          <w:rFonts w:ascii="Arial" w:eastAsia="Arial" w:hAnsi="Arial" w:cs="Arial"/>
+          <w:sz w:val="24"/>
+          <w:szCs w:val="24"/>
+        </w:rPr>
+        <w:t xml:space="preserve">a </w:t>
+      </w:r>
+      <w:r>
+        <w:rPr>
+          <w:rFonts w:ascii="Arial" w:eastAsia="Arial" w:hAnsi="Arial" w:cs="Arial"/>
+          <w:sz w:val="24"/>
+          <w:szCs w:val="24"/>
+        </w:rPr>
+        <w:t xml:space="preserve">cualquier otro vértice </w:t>
+      </w:r>
+      <w:proofErr w:type="spellStart"/>
+      <w:r>
+        <w:rPr>
+          <w:rFonts w:ascii="Arial" w:eastAsia="Arial" w:hAnsi="Arial" w:cs="Arial"/>
+          <w:sz w:val="24"/>
+          <w:szCs w:val="24"/>
+        </w:rPr>
+        <w:t>v</w:t>
+      </w:r>
+      <w:r>
+        <w:rPr>
+          <w:rFonts w:ascii="Arial" w:eastAsia="Arial" w:hAnsi="Arial" w:cs="Arial"/>
+          <w:sz w:val="24"/>
+          <w:szCs w:val="24"/>
+          <w:vertAlign w:val="subscript"/>
+        </w:rPr>
+        <w:t>k</w:t>
+      </w:r>
+      <w:proofErr w:type="spellEnd"/>
+      <w:r>
+        <w:rPr>
+          <w:rFonts w:ascii="Arial" w:eastAsia="Arial" w:hAnsi="Arial" w:cs="Arial"/>
+          <w:sz w:val="24"/>
+          <w:szCs w:val="24"/>
+        </w:rPr>
+        <w:t>.</w:t>
+      </w:r>
+      <w:r>
+        <w:rPr>
+          <w:rFonts w:ascii="Arial" w:eastAsia="Arial" w:hAnsi="Arial" w:cs="Arial"/>
+          <w:sz w:val="24"/>
+          <w:szCs w:val="24"/>
+        </w:rPr>
+        <w:t xml:space="preserve"> </w:t>
+      </w:r>
+    </w:p>
+    <w:p>
+      <w:pPr>
+        <w:pStyle w:val="Prrafodelista"/>
+        <w:numPr>
+          <w:ilvl w:val="0"/>
+          <w:numId w:val="26"/>
+        </w:numPr>
+        <w:pBdr>
+          <w:top w:val="nil"/>
+          <w:left w:val="nil"/>
+          <w:bottom w:val="nil"/>
+          <w:right w:val="nil"/>
+          <w:between w:val="nil"/>
+        </w:pBdr>
+        <w:spacing w:after="0" w:line="240" w:lineRule="auto"/>
+        <w:jc w:val="both"/>
+        <w:rPr>
+          <w:rFonts w:ascii="Arial" w:eastAsia="Arial" w:hAnsi="Arial" w:cs="Arial"/>
+          <w:sz w:val="24"/>
+          <w:szCs w:val="24"/>
+        </w:rPr>
+      </w:pPr>
+      <w:r>
+        <w:rPr>
+          <w:rFonts w:ascii="Arial" w:eastAsia="Arial" w:hAnsi="Arial" w:cs="Arial"/>
+          <w:sz w:val="24"/>
+          <w:szCs w:val="24"/>
+        </w:rPr>
+        <w:t>No hay</w:t>
+      </w:r>
+      <w:r>
+        <w:rPr>
+          <w:rFonts w:ascii="Arial" w:eastAsia="Arial" w:hAnsi="Arial" w:cs="Arial"/>
+          <w:sz w:val="24"/>
+          <w:szCs w:val="24"/>
+        </w:rPr>
+        <w:t xml:space="preserve"> arista de cualquier vértice </w:t>
+      </w:r>
+      <w:proofErr w:type="spellStart"/>
+      <w:r>
+        <w:rPr>
+          <w:rFonts w:ascii="Arial" w:eastAsia="Arial" w:hAnsi="Arial" w:cs="Arial"/>
+          <w:sz w:val="24"/>
+          <w:szCs w:val="24"/>
+        </w:rPr>
+        <w:t>w</w:t>
+      </w:r>
+      <w:r>
+        <w:rPr>
+          <w:rFonts w:ascii="Arial" w:eastAsia="Arial" w:hAnsi="Arial" w:cs="Arial"/>
+          <w:sz w:val="24"/>
+          <w:szCs w:val="24"/>
+          <w:vertAlign w:val="subscript"/>
+        </w:rPr>
+        <w:t>j</w:t>
+      </w:r>
+      <w:proofErr w:type="spellEnd"/>
+      <w:r>
+        <w:rPr>
+          <w:rFonts w:ascii="Arial" w:eastAsia="Arial" w:hAnsi="Arial" w:cs="Arial"/>
+          <w:sz w:val="24"/>
+          <w:szCs w:val="24"/>
+        </w:rPr>
+        <w:t xml:space="preserve"> </w:t>
+      </w:r>
+      <w:r>
+        <w:rPr>
+          <w:rFonts w:ascii="Arial" w:eastAsia="Arial" w:hAnsi="Arial" w:cs="Arial"/>
+          <w:sz w:val="24"/>
+          <w:szCs w:val="24"/>
+        </w:rPr>
+        <w:t>a cualquier otro vértice</w:t>
+      </w:r>
+      <w:r>
+        <w:rPr>
+          <w:rFonts w:ascii="Arial" w:eastAsia="Arial" w:hAnsi="Arial" w:cs="Arial"/>
+          <w:sz w:val="24"/>
+          <w:szCs w:val="24"/>
+        </w:rPr>
+        <w:t xml:space="preserve"> </w:t>
+      </w:r>
+      <w:proofErr w:type="spellStart"/>
+      <w:r>
+        <w:rPr>
+          <w:rFonts w:ascii="Arial" w:eastAsia="Arial" w:hAnsi="Arial" w:cs="Arial"/>
+          <w:sz w:val="24"/>
+          <w:szCs w:val="24"/>
+        </w:rPr>
+        <w:t>w</w:t>
+      </w:r>
+      <w:r>
+        <w:rPr>
+          <w:rFonts w:ascii="Arial" w:eastAsia="Arial" w:hAnsi="Arial" w:cs="Arial"/>
+          <w:sz w:val="24"/>
+          <w:szCs w:val="24"/>
+          <w:vertAlign w:val="subscript"/>
+        </w:rPr>
+        <w:t>l</w:t>
+      </w:r>
+      <w:proofErr w:type="spellEnd"/>
+      <w:r>
+        <w:rPr>
+          <w:rFonts w:ascii="Arial" w:eastAsia="Arial" w:hAnsi="Arial" w:cs="Arial"/>
+          <w:sz w:val="24"/>
+          <w:szCs w:val="24"/>
+          <w:vertAlign w:val="subscript"/>
+        </w:rPr>
+        <w:t>.</w:t>
+      </w:r>
     </w:p>
     <w:p>
       <w:pPr>
@@ -9446,7 +9780,6 @@
         <w:jc w:val="both"/>
         <w:rPr>
           <w:rFonts w:ascii="Arial" w:eastAsia="Arial" w:hAnsi="Arial" w:cs="Arial"/>
-          <w:b/>
           <w:sz w:val="24"/>
           <w:szCs w:val="24"/>
         </w:rPr>
@@ -9467,11 +9800,26 @@
         <w:jc w:val="both"/>
         <w:rPr>
           <w:rFonts w:ascii="Arial" w:eastAsia="Arial" w:hAnsi="Arial" w:cs="Arial"/>
-          <w:b/>
-          <w:sz w:val="24"/>
-          <w:szCs w:val="24"/>
-        </w:rPr>
-      </w:pPr>
+          <w:sz w:val="24"/>
+          <w:szCs w:val="24"/>
+        </w:rPr>
+      </w:pPr>
+      <w:r>
+        <w:rPr>
+          <w:rFonts w:ascii="Arial" w:eastAsia="Arial" w:hAnsi="Arial" w:cs="Arial"/>
+          <w:sz w:val="24"/>
+          <w:szCs w:val="24"/>
+        </w:rPr>
+        <w:t>Ejemplo</w:t>
+      </w:r>
+      <w:r>
+        <w:rPr>
+          <w:rFonts w:ascii="Arial" w:eastAsia="Arial" w:hAnsi="Arial" w:cs="Arial"/>
+          <w:sz w:val="24"/>
+          <w:szCs w:val="24"/>
+        </w:rPr>
+        <w:t>:</w:t>
+      </w:r>
     </w:p>
     <w:p>
       <w:pPr>
@@ -9488,7 +9836,6 @@
         <w:jc w:val="both"/>
         <w:rPr>
           <w:rFonts w:ascii="Arial" w:eastAsia="Arial" w:hAnsi="Arial" w:cs="Arial"/>
-          <w:b/>
           <w:sz w:val="24"/>
           <w:szCs w:val="24"/>
         </w:rPr>
@@ -9509,11 +9856,45 @@
         <w:jc w:val="both"/>
         <w:rPr>
           <w:rFonts w:ascii="Arial" w:eastAsia="Arial" w:hAnsi="Arial" w:cs="Arial"/>
-          <w:b/>
-          <w:sz w:val="24"/>
-          <w:szCs w:val="24"/>
-        </w:rPr>
-      </w:pPr>
+          <w:sz w:val="24"/>
+          <w:szCs w:val="24"/>
+          <w:vertAlign w:val="subscript"/>
+        </w:rPr>
+      </w:pPr>
+      <w:r>
+        <w:rPr>
+          <w:rFonts w:ascii="Arial" w:eastAsia="Arial" w:hAnsi="Arial" w:cs="Arial"/>
+          <w:sz w:val="24"/>
+          <w:szCs w:val="24"/>
+        </w:rPr>
+        <w:t>A continuación, se muestran, las gráficas bipartitas completas K</w:t>
+      </w:r>
+      <w:r>
+        <w:rPr>
+          <w:rFonts w:ascii="Arial" w:eastAsia="Arial" w:hAnsi="Arial" w:cs="Arial"/>
+          <w:sz w:val="24"/>
+          <w:szCs w:val="24"/>
+          <w:vertAlign w:val="subscript"/>
+        </w:rPr>
+        <w:t>3,2</w:t>
+      </w:r>
+      <w:r>
+        <w:rPr>
+          <w:rFonts w:ascii="Arial" w:eastAsia="Arial" w:hAnsi="Arial" w:cs="Arial"/>
+          <w:sz w:val="24"/>
+          <w:szCs w:val="24"/>
+        </w:rPr>
+        <w:t xml:space="preserve"> y K</w:t>
+      </w:r>
+      <w:r>
+        <w:rPr>
+          <w:rFonts w:ascii="Arial" w:eastAsia="Arial" w:hAnsi="Arial" w:cs="Arial"/>
+          <w:sz w:val="24"/>
+          <w:szCs w:val="24"/>
+          <w:vertAlign w:val="subscript"/>
+        </w:rPr>
+        <w:t>3,3</w:t>
+      </w:r>
     </w:p>
     <w:p>
       <w:pPr>
@@ -9530,9 +9911,9 @@
         <w:jc w:val="both"/>
         <w:rPr>
           <w:rFonts w:ascii="Arial" w:eastAsia="Arial" w:hAnsi="Arial" w:cs="Arial"/>
-          <w:b/>
-          <w:sz w:val="24"/>
-          <w:szCs w:val="24"/>
+          <w:sz w:val="24"/>
+          <w:szCs w:val="24"/>
+          <w:vertAlign w:val="subscript"/>
         </w:rPr>
       </w:pPr>
     </w:p>
@@ -9548,14 +9929,143 @@
         </w:pBdr>
         <w:spacing w:after="0" w:line="240" w:lineRule="auto"/>
         <w:ind w:left="792"/>
-        <w:jc w:val="both"/>
-        <w:rPr>
-          <w:rFonts w:ascii="Arial" w:eastAsia="Arial" w:hAnsi="Arial" w:cs="Arial"/>
-          <w:b/>
-          <w:sz w:val="24"/>
-          <w:szCs w:val="24"/>
-        </w:rPr>
-      </w:pPr>
+        <w:jc w:val="center"/>
+        <w:rPr>
+          <w:rFonts w:ascii="Arial" w:eastAsia="Arial" w:hAnsi="Arial" w:cs="Arial"/>
+          <w:sz w:val="24"/>
+          <w:szCs w:val="24"/>
+        </w:rPr>
+      </w:pPr>
+      <w:r>
+        <w:rPr>
+          <w:rFonts w:ascii="Arial" w:eastAsia="Arial" w:hAnsi="Arial" w:cs="Arial"/>
+          <w:sz w:val="24"/>
+          <w:szCs w:val="24"/>
+        </w:rPr>
+        <w:drawing>
+          <wp:inline distT="0" distB="0" distL="0" distR="0" wp14:anchorId="01F4E863" wp14:editId="2B83C035">
+            <wp:extent cx="2562583" cy="1514686"/>
+            <wp:effectExtent l="0" t="0" r="9525" b="0"/>
+            <wp:docPr id="18" name="Imagen 18"/>
+            <wp:cNvGraphicFramePr>
+              <a:graphicFrameLocks xmlns:a="http://schemas.openxmlformats.org/drawingml/2006/main" noChangeAspect="1"/>
+            </wp:cNvGraphicFramePr>
+            <a:graphic xmlns:a="http://schemas.openxmlformats.org/drawingml/2006/main">
+              <a:graphicData uri="http://schemas.openxmlformats.org/drawingml/2006/picture">
+                <pic:pic xmlns:pic="http://schemas.openxmlformats.org/drawingml/2006/picture">
+                  <pic:nvPicPr>
+                    <pic:cNvPr id="1" name=""/>
+                    <pic:cNvPicPr/>
+                  </pic:nvPicPr>
+                  <pic:blipFill>
+                    <a:blip r:embed="rId27"/>
+                    <a:stretch>
+                      <a:fillRect/>
+                    </a:stretch>
+                  </pic:blipFill>
+                  <pic:spPr>
+                    <a:xfrm>
+                      <a:off x="0" y="0"/>
+                      <a:ext cx="2562583" cy="1514686"/>
+                    </a:xfrm>
+                    <a:prstGeom prst="rect">
+                      <a:avLst/>
+                    </a:prstGeom>
+                  </pic:spPr>
+                </pic:pic>
+              </a:graphicData>
+            </a:graphic>
+          </wp:inline>
+        </w:drawing>
+      </w:r>
+    </w:p>
+    <w:p>
+      <w:pPr>
+        <w:pStyle w:val="Prrafodelista"/>
+        <w:ind w:left="426"/>
+        <w:jc w:val="center"/>
+        <w:rPr>
+          <w:rFonts w:ascii="Arial" w:eastAsia="Arial" w:hAnsi="Arial" w:cs="Arial"/>
+          <w:color w:val="000000"/>
+          <w:sz w:val="24"/>
+          <w:szCs w:val="24"/>
+        </w:rPr>
+      </w:pPr>
+      <w:r>
+        <w:rPr>
+          <w:rFonts w:ascii="Arial" w:eastAsia="Arial" w:hAnsi="Arial" w:cs="Arial"/>
+          <w:color w:val="000000"/>
+          <w:sz w:val="24"/>
+          <w:szCs w:val="24"/>
+        </w:rPr>
+        <w:t>Imagen 24: Ejemplo de Grafos bipartitos sacado de “</w:t>
+      </w:r>
+      <w:r>
+        <w:rPr>
+          <w:rFonts w:ascii="Arial" w:eastAsia="Arial" w:hAnsi="Arial" w:cs="Arial"/>
+          <w:sz w:val="24"/>
+          <w:szCs w:val="24"/>
+        </w:rPr>
+        <w:t>Matemáticas discretas con aplicaciones”</w:t>
+      </w:r>
+      <w:r>
+        <w:rPr>
+          <w:rFonts w:ascii="Arial" w:eastAsia="Arial" w:hAnsi="Arial" w:cs="Arial"/>
+          <w:color w:val="000000"/>
+          <w:sz w:val="24"/>
+          <w:szCs w:val="24"/>
+        </w:rPr>
+        <w:t>.</w:t>
+      </w:r>
+    </w:p>
+    <w:p>
+      <w:pPr>
+        <w:pStyle w:val="Prrafodelista"/>
+        <w:rPr>
+          <w:rFonts w:ascii="Arial" w:eastAsia="Arial" w:hAnsi="Arial" w:cs="Arial"/>
+          <w:sz w:val="24"/>
+          <w:szCs w:val="24"/>
+        </w:rPr>
+      </w:pPr>
+    </w:p>
+    <w:p>
+      <w:pPr>
+        <w:pStyle w:val="Prrafodelista"/>
+        <w:numPr>
+          <w:ilvl w:val="2"/>
+          <w:numId w:val="1"/>
+        </w:numPr>
+        <w:pBdr>
+          <w:top w:val="nil"/>
+          <w:left w:val="nil"/>
+          <w:bottom w:val="nil"/>
+          <w:right w:val="nil"/>
+          <w:between w:val="nil"/>
+        </w:pBdr>
+        <w:spacing w:after="0" w:line="240" w:lineRule="auto"/>
+        <w:jc w:val="both"/>
+        <w:rPr>
+          <w:rFonts w:ascii="Arial" w:eastAsia="Arial" w:hAnsi="Arial" w:cs="Arial"/>
+          <w:sz w:val="24"/>
+          <w:szCs w:val="24"/>
+        </w:rPr>
+      </w:pPr>
+      <w:r>
+        <w:rPr>
+          <w:rFonts w:ascii="Arial" w:eastAsia="Arial" w:hAnsi="Arial" w:cs="Arial"/>
+          <w:sz w:val="24"/>
+          <w:szCs w:val="24"/>
+        </w:rPr>
+        <w:t>Tercera</w:t>
+      </w:r>
+      <w:r>
+        <w:rPr>
+          <w:rFonts w:ascii="Arial" w:eastAsia="Arial" w:hAnsi="Arial" w:cs="Arial"/>
+          <w:sz w:val="24"/>
+          <w:szCs w:val="24"/>
+        </w:rPr>
+        <w:t xml:space="preserve"> definición:</w:t>
+      </w:r>
     </w:p>
     <w:p>
       <w:pPr>
@@ -9612,6 +10122,489 @@
         <w:spacing w:after="0" w:line="240" w:lineRule="auto"/>
         <w:ind w:left="792"/>
         <w:jc w:val="both"/>
+        <w:rPr>
+          <w:rFonts w:ascii="Arial" w:eastAsia="Arial" w:hAnsi="Arial" w:cs="Arial"/>
+          <w:b/>
+          <w:sz w:val="24"/>
+          <w:szCs w:val="24"/>
+        </w:rPr>
+      </w:pPr>
+    </w:p>
+    <w:p>
+      <w:pPr>
+        <w:pStyle w:val="Prrafodelista"/>
+        <w:pBdr>
+          <w:top w:val="nil"/>
+          <w:left w:val="nil"/>
+          <w:bottom w:val="nil"/>
+          <w:right w:val="nil"/>
+          <w:between w:val="nil"/>
+        </w:pBdr>
+        <w:spacing w:after="0" w:line="240" w:lineRule="auto"/>
+        <w:ind w:left="792"/>
+        <w:jc w:val="both"/>
+        <w:rPr>
+          <w:rFonts w:ascii="Arial" w:eastAsia="Arial" w:hAnsi="Arial" w:cs="Arial"/>
+          <w:b/>
+          <w:sz w:val="24"/>
+          <w:szCs w:val="24"/>
+        </w:rPr>
+      </w:pPr>
+    </w:p>
+    <w:p>
+      <w:pPr>
+        <w:pStyle w:val="Prrafodelista"/>
+        <w:pBdr>
+          <w:top w:val="nil"/>
+          <w:left w:val="nil"/>
+          <w:bottom w:val="nil"/>
+          <w:right w:val="nil"/>
+          <w:between w:val="nil"/>
+        </w:pBdr>
+        <w:spacing w:after="0" w:line="240" w:lineRule="auto"/>
+        <w:ind w:left="792"/>
+        <w:jc w:val="both"/>
+        <w:rPr>
+          <w:rFonts w:ascii="Arial" w:eastAsia="Arial" w:hAnsi="Arial" w:cs="Arial"/>
+          <w:b/>
+          <w:sz w:val="24"/>
+          <w:szCs w:val="24"/>
+        </w:rPr>
+      </w:pPr>
+    </w:p>
+    <w:p>
+      <w:pPr>
+        <w:pStyle w:val="Prrafodelista"/>
+        <w:pBdr>
+          <w:top w:val="nil"/>
+          <w:left w:val="nil"/>
+          <w:bottom w:val="nil"/>
+          <w:right w:val="nil"/>
+          <w:between w:val="nil"/>
+        </w:pBdr>
+        <w:spacing w:after="0" w:line="240" w:lineRule="auto"/>
+        <w:ind w:left="792"/>
+        <w:jc w:val="both"/>
+        <w:rPr>
+          <w:rFonts w:ascii="Arial" w:eastAsia="Arial" w:hAnsi="Arial" w:cs="Arial"/>
+          <w:b/>
+          <w:sz w:val="24"/>
+          <w:szCs w:val="24"/>
+        </w:rPr>
+      </w:pPr>
+    </w:p>
+    <w:p>
+      <w:pPr>
+        <w:pStyle w:val="Prrafodelista"/>
+        <w:pBdr>
+          <w:top w:val="nil"/>
+          <w:left w:val="nil"/>
+          <w:bottom w:val="nil"/>
+          <w:right w:val="nil"/>
+          <w:between w:val="nil"/>
+        </w:pBdr>
+        <w:spacing w:after="0" w:line="240" w:lineRule="auto"/>
+        <w:ind w:left="792"/>
+        <w:jc w:val="both"/>
+        <w:rPr>
+          <w:rFonts w:ascii="Arial" w:eastAsia="Arial" w:hAnsi="Arial" w:cs="Arial"/>
+          <w:b/>
+          <w:sz w:val="24"/>
+          <w:szCs w:val="24"/>
+        </w:rPr>
+      </w:pPr>
+    </w:p>
+    <w:p>
+      <w:pPr>
+        <w:pStyle w:val="Prrafodelista"/>
+        <w:pBdr>
+          <w:top w:val="nil"/>
+          <w:left w:val="nil"/>
+          <w:bottom w:val="nil"/>
+          <w:right w:val="nil"/>
+          <w:between w:val="nil"/>
+        </w:pBdr>
+        <w:spacing w:after="0" w:line="240" w:lineRule="auto"/>
+        <w:ind w:left="792"/>
+        <w:jc w:val="both"/>
+        <w:rPr>
+          <w:rFonts w:ascii="Arial" w:eastAsia="Arial" w:hAnsi="Arial" w:cs="Arial"/>
+          <w:b/>
+          <w:sz w:val="24"/>
+          <w:szCs w:val="24"/>
+        </w:rPr>
+      </w:pPr>
+    </w:p>
+    <w:p>
+      <w:pPr>
+        <w:pStyle w:val="Prrafodelista"/>
+        <w:pBdr>
+          <w:top w:val="nil"/>
+          <w:left w:val="nil"/>
+          <w:bottom w:val="nil"/>
+          <w:right w:val="nil"/>
+          <w:between w:val="nil"/>
+        </w:pBdr>
+        <w:spacing w:after="0" w:line="240" w:lineRule="auto"/>
+        <w:ind w:left="792"/>
+        <w:jc w:val="both"/>
+        <w:rPr>
+          <w:rFonts w:ascii="Arial" w:eastAsia="Arial" w:hAnsi="Arial" w:cs="Arial"/>
+          <w:b/>
+          <w:sz w:val="24"/>
+          <w:szCs w:val="24"/>
+        </w:rPr>
+      </w:pPr>
+    </w:p>
+    <w:p>
+      <w:pPr>
+        <w:pStyle w:val="Prrafodelista"/>
+        <w:pBdr>
+          <w:top w:val="nil"/>
+          <w:left w:val="nil"/>
+          <w:bottom w:val="nil"/>
+          <w:right w:val="nil"/>
+          <w:between w:val="nil"/>
+        </w:pBdr>
+        <w:spacing w:after="0" w:line="240" w:lineRule="auto"/>
+        <w:ind w:left="792"/>
+        <w:jc w:val="center"/>
+        <w:rPr>
+          <w:rFonts w:ascii="Arial" w:eastAsia="Arial" w:hAnsi="Arial" w:cs="Arial"/>
+          <w:b/>
+          <w:sz w:val="24"/>
+          <w:szCs w:val="24"/>
+        </w:rPr>
+      </w:pPr>
+    </w:p>
+    <w:p>
+      <w:pPr>
+        <w:pStyle w:val="Prrafodelista"/>
+        <w:pBdr>
+          <w:top w:val="nil"/>
+          <w:left w:val="nil"/>
+          <w:bottom w:val="nil"/>
+          <w:right w:val="nil"/>
+          <w:between w:val="nil"/>
+        </w:pBdr>
+        <w:spacing w:after="0" w:line="240" w:lineRule="auto"/>
+        <w:ind w:left="792"/>
+        <w:jc w:val="center"/>
+        <w:rPr>
+          <w:rFonts w:ascii="Arial" w:eastAsia="Arial" w:hAnsi="Arial" w:cs="Arial"/>
+          <w:b/>
+          <w:sz w:val="24"/>
+          <w:szCs w:val="24"/>
+        </w:rPr>
+      </w:pPr>
+    </w:p>
+    <w:p>
+      <w:pPr>
+        <w:pStyle w:val="Prrafodelista"/>
+        <w:pBdr>
+          <w:top w:val="nil"/>
+          <w:left w:val="nil"/>
+          <w:bottom w:val="nil"/>
+          <w:right w:val="nil"/>
+          <w:between w:val="nil"/>
+        </w:pBdr>
+        <w:spacing w:after="0" w:line="240" w:lineRule="auto"/>
+        <w:ind w:left="792"/>
+        <w:jc w:val="center"/>
+        <w:rPr>
+          <w:rFonts w:ascii="Arial" w:eastAsia="Arial" w:hAnsi="Arial" w:cs="Arial"/>
+          <w:b/>
+          <w:sz w:val="24"/>
+          <w:szCs w:val="24"/>
+        </w:rPr>
+      </w:pPr>
+    </w:p>
+    <w:p>
+      <w:pPr>
+        <w:pStyle w:val="Prrafodelista"/>
+        <w:pBdr>
+          <w:top w:val="nil"/>
+          <w:left w:val="nil"/>
+          <w:bottom w:val="nil"/>
+          <w:right w:val="nil"/>
+          <w:between w:val="nil"/>
+        </w:pBdr>
+        <w:spacing w:after="0" w:line="240" w:lineRule="auto"/>
+        <w:ind w:left="792"/>
+        <w:jc w:val="center"/>
+        <w:rPr>
+          <w:rFonts w:ascii="Arial" w:eastAsia="Arial" w:hAnsi="Arial" w:cs="Arial"/>
+          <w:b/>
+          <w:sz w:val="24"/>
+          <w:szCs w:val="24"/>
+        </w:rPr>
+      </w:pPr>
+    </w:p>
+    <w:p>
+      <w:pPr>
+        <w:pStyle w:val="Prrafodelista"/>
+        <w:pBdr>
+          <w:top w:val="nil"/>
+          <w:left w:val="nil"/>
+          <w:bottom w:val="nil"/>
+          <w:right w:val="nil"/>
+          <w:between w:val="nil"/>
+        </w:pBdr>
+        <w:spacing w:after="0" w:line="240" w:lineRule="auto"/>
+        <w:ind w:left="792"/>
+        <w:jc w:val="center"/>
+        <w:rPr>
+          <w:rFonts w:ascii="Arial" w:eastAsia="Arial" w:hAnsi="Arial" w:cs="Arial"/>
+          <w:b/>
+          <w:sz w:val="24"/>
+          <w:szCs w:val="24"/>
+        </w:rPr>
+      </w:pPr>
+    </w:p>
+    <w:p>
+      <w:pPr>
+        <w:pStyle w:val="Prrafodelista"/>
+        <w:pBdr>
+          <w:top w:val="nil"/>
+          <w:left w:val="nil"/>
+          <w:bottom w:val="nil"/>
+          <w:right w:val="nil"/>
+          <w:between w:val="nil"/>
+        </w:pBdr>
+        <w:spacing w:after="0" w:line="240" w:lineRule="auto"/>
+        <w:ind w:left="792"/>
+        <w:jc w:val="center"/>
+        <w:rPr>
+          <w:rFonts w:ascii="Arial" w:eastAsia="Arial" w:hAnsi="Arial" w:cs="Arial"/>
+          <w:b/>
+          <w:sz w:val="24"/>
+          <w:szCs w:val="24"/>
+        </w:rPr>
+      </w:pPr>
+    </w:p>
+    <w:p>
+      <w:pPr>
+        <w:pStyle w:val="Prrafodelista"/>
+        <w:pBdr>
+          <w:top w:val="nil"/>
+          <w:left w:val="nil"/>
+          <w:bottom w:val="nil"/>
+          <w:right w:val="nil"/>
+          <w:between w:val="nil"/>
+        </w:pBdr>
+        <w:spacing w:after="0" w:line="240" w:lineRule="auto"/>
+        <w:ind w:left="792"/>
+        <w:jc w:val="center"/>
+        <w:rPr>
+          <w:rFonts w:ascii="Arial" w:eastAsia="Arial" w:hAnsi="Arial" w:cs="Arial"/>
+          <w:b/>
+          <w:sz w:val="24"/>
+          <w:szCs w:val="24"/>
+        </w:rPr>
+      </w:pPr>
+    </w:p>
+    <w:p>
+      <w:pPr>
+        <w:pStyle w:val="Prrafodelista"/>
+        <w:pBdr>
+          <w:top w:val="nil"/>
+          <w:left w:val="nil"/>
+          <w:bottom w:val="nil"/>
+          <w:right w:val="nil"/>
+          <w:between w:val="nil"/>
+        </w:pBdr>
+        <w:spacing w:after="0" w:line="240" w:lineRule="auto"/>
+        <w:ind w:left="792"/>
+        <w:jc w:val="center"/>
+        <w:rPr>
+          <w:rFonts w:ascii="Arial" w:eastAsia="Arial" w:hAnsi="Arial" w:cs="Arial"/>
+          <w:b/>
+          <w:sz w:val="24"/>
+          <w:szCs w:val="24"/>
+        </w:rPr>
+      </w:pPr>
+    </w:p>
+    <w:p>
+      <w:pPr>
+        <w:pStyle w:val="Prrafodelista"/>
+        <w:pBdr>
+          <w:top w:val="nil"/>
+          <w:left w:val="nil"/>
+          <w:bottom w:val="nil"/>
+          <w:right w:val="nil"/>
+          <w:between w:val="nil"/>
+        </w:pBdr>
+        <w:spacing w:after="0" w:line="240" w:lineRule="auto"/>
+        <w:ind w:left="792"/>
+        <w:jc w:val="center"/>
+        <w:rPr>
+          <w:rFonts w:ascii="Arial" w:eastAsia="Arial" w:hAnsi="Arial" w:cs="Arial"/>
+          <w:b/>
+          <w:sz w:val="24"/>
+          <w:szCs w:val="24"/>
+        </w:rPr>
+      </w:pPr>
+    </w:p>
+    <w:p>
+      <w:pPr>
+        <w:pStyle w:val="Prrafodelista"/>
+        <w:pBdr>
+          <w:top w:val="nil"/>
+          <w:left w:val="nil"/>
+          <w:bottom w:val="nil"/>
+          <w:right w:val="nil"/>
+          <w:between w:val="nil"/>
+        </w:pBdr>
+        <w:spacing w:after="0" w:line="240" w:lineRule="auto"/>
+        <w:ind w:left="792"/>
+        <w:jc w:val="center"/>
+        <w:rPr>
+          <w:rFonts w:ascii="Arial" w:eastAsia="Arial" w:hAnsi="Arial" w:cs="Arial"/>
+          <w:b/>
+          <w:sz w:val="24"/>
+          <w:szCs w:val="24"/>
+        </w:rPr>
+      </w:pPr>
+    </w:p>
+    <w:p>
+      <w:pPr>
+        <w:pStyle w:val="Prrafodelista"/>
+        <w:pBdr>
+          <w:top w:val="nil"/>
+          <w:left w:val="nil"/>
+          <w:bottom w:val="nil"/>
+          <w:right w:val="nil"/>
+          <w:between w:val="nil"/>
+        </w:pBdr>
+        <w:spacing w:after="0" w:line="240" w:lineRule="auto"/>
+        <w:ind w:left="792"/>
+        <w:jc w:val="center"/>
+        <w:rPr>
+          <w:rFonts w:ascii="Arial" w:eastAsia="Arial" w:hAnsi="Arial" w:cs="Arial"/>
+          <w:b/>
+          <w:sz w:val="24"/>
+          <w:szCs w:val="24"/>
+        </w:rPr>
+      </w:pPr>
+    </w:p>
+    <w:p>
+      <w:pPr>
+        <w:pStyle w:val="Prrafodelista"/>
+        <w:pBdr>
+          <w:top w:val="nil"/>
+          <w:left w:val="nil"/>
+          <w:bottom w:val="nil"/>
+          <w:right w:val="nil"/>
+          <w:between w:val="nil"/>
+        </w:pBdr>
+        <w:spacing w:after="0" w:line="240" w:lineRule="auto"/>
+        <w:ind w:left="792"/>
+        <w:jc w:val="center"/>
+        <w:rPr>
+          <w:rFonts w:ascii="Arial" w:eastAsia="Arial" w:hAnsi="Arial" w:cs="Arial"/>
+          <w:b/>
+          <w:sz w:val="24"/>
+          <w:szCs w:val="24"/>
+        </w:rPr>
+      </w:pPr>
+    </w:p>
+    <w:p>
+      <w:pPr>
+        <w:pStyle w:val="Prrafodelista"/>
+        <w:pBdr>
+          <w:top w:val="nil"/>
+          <w:left w:val="nil"/>
+          <w:bottom w:val="nil"/>
+          <w:right w:val="nil"/>
+          <w:between w:val="nil"/>
+        </w:pBdr>
+        <w:spacing w:after="0" w:line="240" w:lineRule="auto"/>
+        <w:ind w:left="792"/>
+        <w:jc w:val="center"/>
+        <w:rPr>
+          <w:rFonts w:ascii="Arial" w:eastAsia="Arial" w:hAnsi="Arial" w:cs="Arial"/>
+          <w:b/>
+          <w:sz w:val="24"/>
+          <w:szCs w:val="24"/>
+        </w:rPr>
+      </w:pPr>
+    </w:p>
+    <w:p>
+      <w:pPr>
+        <w:pStyle w:val="Prrafodelista"/>
+        <w:pBdr>
+          <w:top w:val="nil"/>
+          <w:left w:val="nil"/>
+          <w:bottom w:val="nil"/>
+          <w:right w:val="nil"/>
+          <w:between w:val="nil"/>
+        </w:pBdr>
+        <w:spacing w:after="0" w:line="240" w:lineRule="auto"/>
+        <w:ind w:left="792"/>
+        <w:jc w:val="center"/>
+        <w:rPr>
+          <w:rFonts w:ascii="Arial" w:eastAsia="Arial" w:hAnsi="Arial" w:cs="Arial"/>
+          <w:b/>
+          <w:sz w:val="24"/>
+          <w:szCs w:val="24"/>
+        </w:rPr>
+      </w:pPr>
+    </w:p>
+    <w:p>
+      <w:pPr>
+        <w:pStyle w:val="Prrafodelista"/>
+        <w:pBdr>
+          <w:top w:val="nil"/>
+          <w:left w:val="nil"/>
+          <w:bottom w:val="nil"/>
+          <w:right w:val="nil"/>
+          <w:between w:val="nil"/>
+        </w:pBdr>
+        <w:spacing w:after="0" w:line="240" w:lineRule="auto"/>
+        <w:ind w:left="792"/>
+        <w:jc w:val="center"/>
+        <w:rPr>
+          <w:rFonts w:ascii="Arial" w:eastAsia="Arial" w:hAnsi="Arial" w:cs="Arial"/>
+          <w:b/>
+          <w:sz w:val="24"/>
+          <w:szCs w:val="24"/>
+        </w:rPr>
+      </w:pPr>
+    </w:p>
+    <w:p>
+      <w:pPr>
+        <w:pStyle w:val="Prrafodelista"/>
+        <w:pBdr>
+          <w:top w:val="nil"/>
+          <w:left w:val="nil"/>
+          <w:bottom w:val="nil"/>
+          <w:right w:val="nil"/>
+          <w:between w:val="nil"/>
+        </w:pBdr>
+        <w:spacing w:after="0" w:line="240" w:lineRule="auto"/>
+        <w:ind w:left="792"/>
+        <w:jc w:val="center"/>
+        <w:rPr>
+          <w:rFonts w:ascii="Arial" w:eastAsia="Arial" w:hAnsi="Arial" w:cs="Arial"/>
+          <w:b/>
+          <w:sz w:val="24"/>
+          <w:szCs w:val="24"/>
+        </w:rPr>
+      </w:pPr>
+    </w:p>
+    <w:p>
+      <w:pPr>
+        <w:pStyle w:val="Prrafodelista"/>
+        <w:pBdr>
+          <w:top w:val="nil"/>
+          <w:left w:val="nil"/>
+          <w:bottom w:val="nil"/>
+          <w:right w:val="nil"/>
+          <w:between w:val="nil"/>
+        </w:pBdr>
+        <w:spacing w:after="0" w:line="240" w:lineRule="auto"/>
+        <w:ind w:left="792"/>
+        <w:jc w:val="center"/>
         <w:rPr>
           <w:rFonts w:ascii="Arial" w:eastAsia="Arial" w:hAnsi="Arial" w:cs="Arial"/>
           <w:b/>
@@ -11098,6 +12091,57 @@
       </w:sdt>
     </w:p>
   </w:footnote>
+  <w:footnote w:id="16">
+    <w:p>
+      <w:pPr>
+        <w:pStyle w:val="Textonotapie"/>
+        <w:rPr>
+          <w:lang w:val="es-ES"/>
+        </w:rPr>
+      </w:pPr>
+      <w:r>
+        <w:rPr>
+          <w:rStyle w:val="Refdenotaalpie"/>
+        </w:rPr>
+        <w:footnoteRef/>
+      </w:r>
+      <w:r>
+        <w:t xml:space="preserve"> </w:t>
+      </w:r>
+      <w:sdt>
+        <w:sdtPr>
+          <w:id w:val="425084844"/>
+          <w:citation/>
+        </w:sdtPr>
+        <w:sdtContent>
+          <w:r>
+            <w:fldChar w:fldCharType="begin"/>
+          </w:r>
+          <w:r>
+            <w:rPr>
+              <w:lang w:val="es-ES"/>
+            </w:rPr>
+            <w:instrText xml:space="preserve"> CITATION Sus12 \l 3082 </w:instrText>
+          </w:r>
+          <w:r>
+            <w:fldChar w:fldCharType="separate"/>
+          </w:r>
+          <w:r>
+            <w:rPr>
+              <w:noProof/>
+              <w:lang w:val="es-ES"/>
+            </w:rPr>
+            <w:t>(Susanna S. EPP. Matemáticas discretas con aplicaciones., 2012)</w:t>
+          </w:r>
+          <w:r>
+            <w:fldChar w:fldCharType="end"/>
+          </w:r>
+        </w:sdtContent>
+      </w:sdt>
+      <w:bookmarkStart w:id="0" w:name="_GoBack"/>
+      <w:bookmarkEnd w:id="0"/>
+    </w:p>
+  </w:footnote>
 </w:footnotes>
 </file>
 
@@ -11398,6 +12442,119 @@
     </w:lvl>
   </w:abstractNum>
   <w:abstractNum w:abstractNumId="3" w15:restartNumberingAfterBreak="0">
+    <w:nsid w:val="17FF360B"/>
+    <w:multiLevelType w:val="hybridMultilevel"/>
+    <w:tmpl w:val="3E6E65E6"/>
+    <w:lvl w:ilvl="0" w:tplc="04090001">
+      <w:start w:val="1"/>
+      <w:numFmt w:val="bullet"/>
+      <w:lvlText w:val=""/>
+      <w:lvlJc w:val="left"/>
+      <w:pPr>
+        <w:ind w:left="1512" w:hanging="360"/>
+      </w:pPr>
+      <w:rPr>
+        <w:rFonts w:ascii="Symbol" w:hAnsi="Symbol" w:hint="default"/>
+      </w:rPr>
+    </w:lvl>
+    <w:lvl w:ilvl="1" w:tplc="04090003" w:tentative="1">
+      <w:start w:val="1"/>
+      <w:numFmt w:val="bullet"/>
+      <w:lvlText w:val="o"/>
+      <w:lvlJc w:val="left"/>
+      <w:pPr>
+        <w:ind w:left="2232" w:hanging="360"/>
+      </w:pPr>
+      <w:rPr>
+        <w:rFonts w:ascii="Courier New" w:hAnsi="Courier New" w:cs="Courier New" w:hint="default"/>
+      </w:rPr>
+    </w:lvl>
+    <w:lvl w:ilvl="2" w:tplc="04090005" w:tentative="1">
+      <w:start w:val="1"/>
+      <w:numFmt w:val="bullet"/>
+      <w:lvlText w:val=""/>
+      <w:lvlJc w:val="left"/>
+      <w:pPr>
+        <w:ind w:left="2952" w:hanging="360"/>
+      </w:pPr>
+      <w:rPr>
+        <w:rFonts w:ascii="Wingdings" w:hAnsi="Wingdings" w:hint="default"/>
+      </w:rPr>
+    </w:lvl>
+    <w:lvl w:ilvl="3" w:tplc="04090001" w:tentative="1">
+      <w:start w:val="1"/>
+      <w:numFmt w:val="bullet"/>
+      <w:lvlText w:val=""/>
+      <w:lvlJc w:val="left"/>
+      <w:pPr>
+        <w:ind w:left="3672" w:hanging="360"/>
+      </w:pPr>
+      <w:rPr>
+        <w:rFonts w:ascii="Symbol" w:hAnsi="Symbol" w:hint="default"/>
+      </w:rPr>
+    </w:lvl>
+    <w:lvl w:ilvl="4" w:tplc="04090003" w:tentative="1">
+      <w:start w:val="1"/>
+      <w:numFmt w:val="bullet"/>
+      <w:lvlText w:val="o"/>
+      <w:lvlJc w:val="left"/>
+      <w:pPr>
+        <w:ind w:left="4392" w:hanging="360"/>
+      </w:pPr>
+      <w:rPr>
+        <w:rFonts w:ascii="Courier New" w:hAnsi="Courier New" w:cs="Courier New" w:hint="default"/>
+      </w:rPr>
+    </w:lvl>
+    <w:lvl w:ilvl="5" w:tplc="04090005" w:tentative="1">
+      <w:start w:val="1"/>
+      <w:numFmt w:val="bullet"/>
+      <w:lvlText w:val=""/>
+      <w:lvlJc w:val="left"/>
+      <w:pPr>
+        <w:ind w:left="5112" w:hanging="360"/>
+      </w:pPr>
+      <w:rPr>
+        <w:rFonts w:ascii="Wingdings" w:hAnsi="Wingdings" w:hint="default"/>
+      </w:rPr>
+    </w:lvl>
+    <w:lvl w:ilvl="6" w:tplc="04090001" w:tentative="1">
+      <w:start w:val="1"/>
+      <w:numFmt w:val="bullet"/>
+      <w:lvlText w:val=""/>
+      <w:lvlJc w:val="left"/>
+      <w:pPr>
+        <w:ind w:left="5832" w:hanging="360"/>
+      </w:pPr>
+      <w:rPr>
+        <w:rFonts w:ascii="Symbol" w:hAnsi="Symbol" w:hint="default"/>
+      </w:rPr>
+    </w:lvl>
+    <w:lvl w:ilvl="7" w:tplc="04090003" w:tentative="1">
+      <w:start w:val="1"/>
+      <w:numFmt w:val="bullet"/>
+      <w:lvlText w:val="o"/>
+      <w:lvlJc w:val="left"/>
+      <w:pPr>
+        <w:ind w:left="6552" w:hanging="360"/>
+      </w:pPr>
+      <w:rPr>
+        <w:rFonts w:ascii="Courier New" w:hAnsi="Courier New" w:cs="Courier New" w:hint="default"/>
+      </w:rPr>
+    </w:lvl>
+    <w:lvl w:ilvl="8" w:tplc="04090005" w:tentative="1">
+      <w:start w:val="1"/>
+      <w:numFmt w:val="bullet"/>
+      <w:lvlText w:val=""/>
+      <w:lvlJc w:val="left"/>
+      <w:pPr>
+        <w:ind w:left="7272" w:hanging="360"/>
+      </w:pPr>
+      <w:rPr>
+        <w:rFonts w:ascii="Wingdings" w:hAnsi="Wingdings" w:hint="default"/>
+      </w:rPr>
+    </w:lvl>
+  </w:abstractNum>
+  <w:abstractNum w:abstractNumId="4" w15:restartNumberingAfterBreak="0">
     <w:nsid w:val="1EDD2C78"/>
     <w:multiLevelType w:val="multilevel"/>
     <w:tmpl w:val="37F8ACA4"/>
@@ -11495,7 +12652,7 @@
       </w:pPr>
     </w:lvl>
   </w:abstractNum>
-  <w:abstractNum w:abstractNumId="4" w15:restartNumberingAfterBreak="0">
+  <w:abstractNum w:abstractNumId="5" w15:restartNumberingAfterBreak="0">
     <w:nsid w:val="23A47414"/>
     <w:multiLevelType w:val="hybridMultilevel"/>
     <w:tmpl w:val="BBF8CD80"/>
@@ -11586,7 +12743,7 @@
       </w:pPr>
     </w:lvl>
   </w:abstractNum>
-  <w:abstractNum w:abstractNumId="5" w15:restartNumberingAfterBreak="0">
+  <w:abstractNum w:abstractNumId="6" w15:restartNumberingAfterBreak="0">
     <w:nsid w:val="2B756B16"/>
     <w:multiLevelType w:val="hybridMultilevel"/>
     <w:tmpl w:val="09BA8E30"/>
@@ -11699,7 +12856,7 @@
       </w:rPr>
     </w:lvl>
   </w:abstractNum>
-  <w:abstractNum w:abstractNumId="6" w15:restartNumberingAfterBreak="0">
+  <w:abstractNum w:abstractNumId="7" w15:restartNumberingAfterBreak="0">
     <w:nsid w:val="2EA6616A"/>
     <w:multiLevelType w:val="hybridMultilevel"/>
     <w:tmpl w:val="F2CACE3A"/>
@@ -11812,7 +12969,7 @@
       </w:rPr>
     </w:lvl>
   </w:abstractNum>
-  <w:abstractNum w:abstractNumId="7" w15:restartNumberingAfterBreak="0">
+  <w:abstractNum w:abstractNumId="8" w15:restartNumberingAfterBreak="0">
     <w:nsid w:val="30241470"/>
     <w:multiLevelType w:val="multilevel"/>
     <w:tmpl w:val="37F8ACA4"/>
@@ -11910,7 +13067,7 @@
       </w:pPr>
     </w:lvl>
   </w:abstractNum>
-  <w:abstractNum w:abstractNumId="8" w15:restartNumberingAfterBreak="0">
+  <w:abstractNum w:abstractNumId="9" w15:restartNumberingAfterBreak="0">
     <w:nsid w:val="30C40208"/>
     <w:multiLevelType w:val="hybridMultilevel"/>
     <w:tmpl w:val="4CD855AC"/>
@@ -12023,7 +13180,7 @@
       </w:rPr>
     </w:lvl>
   </w:abstractNum>
-  <w:abstractNum w:abstractNumId="9" w15:restartNumberingAfterBreak="0">
+  <w:abstractNum w:abstractNumId="10" w15:restartNumberingAfterBreak="0">
     <w:nsid w:val="30ED4072"/>
     <w:multiLevelType w:val="hybridMultilevel"/>
     <w:tmpl w:val="451CC01A"/>
@@ -12136,7 +13293,7 @@
       </w:rPr>
     </w:lvl>
   </w:abstractNum>
-  <w:abstractNum w:abstractNumId="10" w15:restartNumberingAfterBreak="0">
+  <w:abstractNum w:abstractNumId="11" w15:restartNumberingAfterBreak="0">
     <w:nsid w:val="3182000E"/>
     <w:multiLevelType w:val="hybridMultilevel"/>
     <w:tmpl w:val="4A1200A4"/>
@@ -12226,7 +13383,7 @@
       </w:pPr>
     </w:lvl>
   </w:abstractNum>
-  <w:abstractNum w:abstractNumId="11" w15:restartNumberingAfterBreak="0">
+  <w:abstractNum w:abstractNumId="12" w15:restartNumberingAfterBreak="0">
     <w:nsid w:val="3821079E"/>
     <w:multiLevelType w:val="hybridMultilevel"/>
     <w:tmpl w:val="DBC833B8"/>
@@ -12312,7 +13469,7 @@
       </w:pPr>
     </w:lvl>
   </w:abstractNum>
-  <w:abstractNum w:abstractNumId="12" w15:restartNumberingAfterBreak="0">
+  <w:abstractNum w:abstractNumId="13" w15:restartNumberingAfterBreak="0">
     <w:nsid w:val="38890E8F"/>
     <w:multiLevelType w:val="hybridMultilevel"/>
     <w:tmpl w:val="54EC6F82"/>
@@ -12403,7 +13560,7 @@
       </w:pPr>
     </w:lvl>
   </w:abstractNum>
-  <w:abstractNum w:abstractNumId="13" w15:restartNumberingAfterBreak="0">
+  <w:abstractNum w:abstractNumId="14" w15:restartNumberingAfterBreak="0">
     <w:nsid w:val="3F1127B2"/>
     <w:multiLevelType w:val="hybridMultilevel"/>
     <w:tmpl w:val="23A24CF2"/>
@@ -12516,7 +13673,7 @@
       </w:rPr>
     </w:lvl>
   </w:abstractNum>
-  <w:abstractNum w:abstractNumId="14" w15:restartNumberingAfterBreak="0">
+  <w:abstractNum w:abstractNumId="15" w15:restartNumberingAfterBreak="0">
     <w:nsid w:val="438634CB"/>
     <w:multiLevelType w:val="hybridMultilevel"/>
     <w:tmpl w:val="6EBC7B48"/>
@@ -12629,7 +13786,7 @@
       </w:rPr>
     </w:lvl>
   </w:abstractNum>
-  <w:abstractNum w:abstractNumId="15" w15:restartNumberingAfterBreak="0">
+  <w:abstractNum w:abstractNumId="16" w15:restartNumberingAfterBreak="0">
     <w:nsid w:val="45E06EA9"/>
     <w:multiLevelType w:val="multilevel"/>
     <w:tmpl w:val="37F8ACA4"/>
@@ -12727,7 +13884,7 @@
       </w:pPr>
     </w:lvl>
   </w:abstractNum>
-  <w:abstractNum w:abstractNumId="16" w15:restartNumberingAfterBreak="0">
+  <w:abstractNum w:abstractNumId="17" w15:restartNumberingAfterBreak="0">
     <w:nsid w:val="4742031A"/>
     <w:multiLevelType w:val="hybridMultilevel"/>
     <w:tmpl w:val="363E3FC8"/>
@@ -12840,7 +13997,7 @@
       </w:rPr>
     </w:lvl>
   </w:abstractNum>
-  <w:abstractNum w:abstractNumId="17" w15:restartNumberingAfterBreak="0">
+  <w:abstractNum w:abstractNumId="18" w15:restartNumberingAfterBreak="0">
     <w:nsid w:val="4A5262CB"/>
     <w:multiLevelType w:val="hybridMultilevel"/>
     <w:tmpl w:val="9BFCBC06"/>
@@ -12952,7 +14109,7 @@
       </w:rPr>
     </w:lvl>
   </w:abstractNum>
-  <w:abstractNum w:abstractNumId="18" w15:restartNumberingAfterBreak="0">
+  <w:abstractNum w:abstractNumId="19" w15:restartNumberingAfterBreak="0">
     <w:nsid w:val="588E0C7D"/>
     <w:multiLevelType w:val="hybridMultilevel"/>
     <w:tmpl w:val="88E417AC"/>
@@ -13065,7 +14222,7 @@
       </w:rPr>
     </w:lvl>
   </w:abstractNum>
-  <w:abstractNum w:abstractNumId="19" w15:restartNumberingAfterBreak="0">
+  <w:abstractNum w:abstractNumId="20" w15:restartNumberingAfterBreak="0">
     <w:nsid w:val="59CF105C"/>
     <w:multiLevelType w:val="hybridMultilevel"/>
     <w:tmpl w:val="78D86D98"/>
@@ -13178,7 +14335,7 @@
       </w:rPr>
     </w:lvl>
   </w:abstractNum>
-  <w:abstractNum w:abstractNumId="20" w15:restartNumberingAfterBreak="0">
+  <w:abstractNum w:abstractNumId="21" w15:restartNumberingAfterBreak="0">
     <w:nsid w:val="5F074B35"/>
     <w:multiLevelType w:val="hybridMultilevel"/>
     <w:tmpl w:val="F5BCCDE0"/>
@@ -13291,7 +14448,7 @@
       </w:rPr>
     </w:lvl>
   </w:abstractNum>
-  <w:abstractNum w:abstractNumId="21" w15:restartNumberingAfterBreak="0">
+  <w:abstractNum w:abstractNumId="22" w15:restartNumberingAfterBreak="0">
     <w:nsid w:val="62437232"/>
     <w:multiLevelType w:val="multilevel"/>
     <w:tmpl w:val="37F8ACA4"/>
@@ -13389,7 +14546,7 @@
       </w:pPr>
     </w:lvl>
   </w:abstractNum>
-  <w:abstractNum w:abstractNumId="22" w15:restartNumberingAfterBreak="0">
+  <w:abstractNum w:abstractNumId="23" w15:restartNumberingAfterBreak="0">
     <w:nsid w:val="63D65B26"/>
     <w:multiLevelType w:val="hybridMultilevel"/>
     <w:tmpl w:val="3930311E"/>
@@ -13502,7 +14659,7 @@
       </w:rPr>
     </w:lvl>
   </w:abstractNum>
-  <w:abstractNum w:abstractNumId="23" w15:restartNumberingAfterBreak="0">
+  <w:abstractNum w:abstractNumId="24" w15:restartNumberingAfterBreak="0">
     <w:nsid w:val="69EE13C4"/>
     <w:multiLevelType w:val="hybridMultilevel"/>
     <w:tmpl w:val="1D9C6226"/>
@@ -13614,7 +14771,7 @@
       </w:rPr>
     </w:lvl>
   </w:abstractNum>
-  <w:abstractNum w:abstractNumId="24" w15:restartNumberingAfterBreak="0">
+  <w:abstractNum w:abstractNumId="25" w15:restartNumberingAfterBreak="0">
     <w:nsid w:val="77E611BB"/>
     <w:multiLevelType w:val="hybridMultilevel"/>
     <w:tmpl w:val="B6CADEA2"/>
@@ -13701,49 +14858,49 @@
     </w:lvl>
   </w:abstractNum>
   <w:num w:numId="1">
-    <w:abstractNumId w:val="3"/>
+    <w:abstractNumId w:val="4"/>
   </w:num>
   <w:num w:numId="2">
-    <w:abstractNumId w:val="10"/>
+    <w:abstractNumId w:val="11"/>
   </w:num>
   <w:num w:numId="3">
-    <w:abstractNumId w:val="5"/>
+    <w:abstractNumId w:val="6"/>
   </w:num>
   <w:num w:numId="4">
+    <w:abstractNumId w:val="15"/>
+  </w:num>
+  <w:num w:numId="5">
+    <w:abstractNumId w:val="23"/>
+  </w:num>
+  <w:num w:numId="6">
     <w:abstractNumId w:val="14"/>
   </w:num>
-  <w:num w:numId="5">
-    <w:abstractNumId w:val="22"/>
-  </w:num>
-  <w:num w:numId="6">
-    <w:abstractNumId w:val="13"/>
-  </w:num>
   <w:num w:numId="7">
-    <w:abstractNumId w:val="20"/>
+    <w:abstractNumId w:val="21"/>
   </w:num>
   <w:num w:numId="8">
     <w:abstractNumId w:val="2"/>
   </w:num>
   <w:num w:numId="9">
-    <w:abstractNumId w:val="16"/>
+    <w:abstractNumId w:val="17"/>
   </w:num>
   <w:num w:numId="10">
-    <w:abstractNumId w:val="8"/>
+    <w:abstractNumId w:val="9"/>
   </w:num>
   <w:num w:numId="11">
-    <w:abstractNumId w:val="6"/>
+    <w:abstractNumId w:val="7"/>
   </w:num>
   <w:num w:numId="12">
+    <w:abstractNumId w:val="20"/>
+  </w:num>
+  <w:num w:numId="13">
+    <w:abstractNumId w:val="10"/>
+  </w:num>
+  <w:num w:numId="14">
     <w:abstractNumId w:val="19"/>
   </w:num>
-  <w:num w:numId="13">
-    <w:abstractNumId w:val="9"/>
-  </w:num>
-  <w:num w:numId="14">
-    <w:abstractNumId w:val="18"/>
-  </w:num>
   <w:num w:numId="15">
-    <w:abstractNumId w:val="24"/>
+    <w:abstractNumId w:val="25"/>
   </w:num>
   <w:num w:numId="16">
     <w:abstractNumId w:val="1"/>
@@ -13752,28 +14909,31 @@
     <w:abstractNumId w:val="0"/>
   </w:num>
   <w:num w:numId="18">
-    <w:abstractNumId w:val="17"/>
+    <w:abstractNumId w:val="18"/>
   </w:num>
   <w:num w:numId="19">
-    <w:abstractNumId w:val="23"/>
+    <w:abstractNumId w:val="24"/>
   </w:num>
   <w:num w:numId="20">
-    <w:abstractNumId w:val="11"/>
+    <w:abstractNumId w:val="12"/>
   </w:num>
   <w:num w:numId="21">
-    <w:abstractNumId w:val="4"/>
+    <w:abstractNumId w:val="5"/>
   </w:num>
   <w:num w:numId="22">
-    <w:abstractNumId w:val="12"/>
+    <w:abstractNumId w:val="13"/>
   </w:num>
   <w:num w:numId="23">
-    <w:abstractNumId w:val="21"/>
+    <w:abstractNumId w:val="22"/>
   </w:num>
   <w:num w:numId="24">
-    <w:abstractNumId w:val="7"/>
+    <w:abstractNumId w:val="8"/>
   </w:num>
   <w:num w:numId="25">
-    <w:abstractNumId w:val="15"/>
+    <w:abstractNumId w:val="16"/>
+  </w:num>
+  <w:num w:numId="26">
+    <w:abstractNumId w:val="3"/>
   </w:num>
   <w:numIdMacAtCleanup w:val="13"/>
 </w:numbering>
@@ -14962,7 +16122,7 @@
 </file>
 
 <file path=customXml/itemProps2.xml><?xml version="1.0" encoding="utf-8"?>
-<ds:datastoreItem xmlns:ds="http://schemas.openxmlformats.org/officeDocument/2006/customXml" ds:itemID="{0603CA94-6AF2-415D-8388-FD39C9944DB4}">
+<ds:datastoreItem xmlns:ds="http://schemas.openxmlformats.org/officeDocument/2006/customXml" ds:itemID="{8F645014-E09F-44BA-91C9-9699197EDBC9}">
   <ds:schemaRefs>
     <ds:schemaRef ds:uri="http://schemas.openxmlformats.org/officeDocument/2006/bibliography"/>
   </ds:schemaRefs>

</xml_diff>